<commit_message>
Add NFS to Google content migration templates and logic
</commit_message>
<xml_diff>
--- a/backend-templates/nfs-to-google-advanced.docx
+++ b/backend-templates/nfs-to-google-advanced.docx
@@ -195,15 +195,15 @@
     </w:p>
     <w:tbl>
       <w:tblPr>
-        <w:tblStyle w:val="PDPricingTableMainWithHeader762371615494875"/>
+        <w:tblStyle w:val="PDPricingTableMainWithHeader1402932698700861"/>
         <w:tblW w:w="0" w:type="auto"/>
         <w:jc w:val="center"/>
         <w:tblLook w:val="04A0" w:firstRow="1" w:lastRow="0" w:firstColumn="1" w:lastColumn="0" w:noHBand="0" w:noVBand="1"/>
       </w:tblPr>
       <w:tblGrid>
-        <w:gridCol w:w="3682"/>
+        <w:gridCol w:w="3824"/>
         <w:gridCol w:w="4452"/>
-        <w:gridCol w:w="2562"/>
+        <w:gridCol w:w="2426"/>
       </w:tblGrid>
       <w:tr>
         <w:trPr>
@@ -212,7 +212,7 @@
         </w:trPr>
         <w:tc>
           <w:tcPr>
-            <w:tcW w:w="3682" w:type="dxa"/>
+            <w:tcW w:w="3824" w:type="dxa"/>
           </w:tcPr>
           <w:p>
             <w:pPr>
@@ -238,7 +238,7 @@
         </w:tc>
         <w:tc>
           <w:tcPr>
-            <w:tcW w:w="2562" w:type="dxa"/>
+            <w:tcW w:w="2426" w:type="dxa"/>
           </w:tcPr>
           <w:p>
             <w:pPr>
@@ -261,7 +261,7 @@
         </w:trPr>
         <w:tc>
           <w:tcPr>
-            <w:tcW w:w="3682" w:type="dxa"/>
+            <w:tcW w:w="3824" w:type="dxa"/>
           </w:tcPr>
           <w:p>
             <w:proofErr w:type="spellStart"/>
@@ -288,8 +288,30 @@
           </w:tcPr>
           <w:p>
             <w:r>
-              <w:t>NFS to OneDrive</w:t>
-            </w:r>
+              <w:t xml:space="preserve">NFS to Google </w:t>
+            </w:r>
+            <w:proofErr w:type="spellStart"/>
+            <w:r>
+              <w:t>MyDrive</w:t>
+            </w:r>
+            <w:proofErr w:type="spellEnd"/>
+            <w:r>
+              <w:t>/</w:t>
+            </w:r>
+            <w:proofErr w:type="spellStart"/>
+            <w:r>
+              <w:t>S</w:t>
+            </w:r>
+            <w:r>
+              <w:t>hared</w:t>
+            </w:r>
+            <w:r>
+              <w:t>D</w:t>
+            </w:r>
+            <w:r>
+              <w:t>rive</w:t>
+            </w:r>
+            <w:proofErr w:type="spellEnd"/>
           </w:p>
           <w:p>
             <w:r>
@@ -302,14 +324,23 @@
                 <w:b/>
                 <w:bCs/>
               </w:rPr>
-              <w:t xml:space="preserve">Up to </w:t>
-            </w:r>
+              <w:t>Up to {{</w:t>
+            </w:r>
+            <w:proofErr w:type="spellStart"/>
             <w:r>
               <w:rPr>
                 <w:b/>
                 <w:bCs/>
               </w:rPr>
-              <w:t>{{</w:t>
+              <w:t>users_count</w:t>
+            </w:r>
+            <w:proofErr w:type="spellEnd"/>
+            <w:r>
+              <w:rPr>
+                <w:b/>
+                <w:bCs/>
+              </w:rPr>
+              <w:t>}} Users | {{</w:t>
             </w:r>
             <w:proofErr w:type="spellStart"/>
             <w:r>
@@ -317,7 +348,7 @@
                 <w:b/>
                 <w:bCs/>
               </w:rPr>
-              <w:t>users_count</w:t>
+              <w:t>data_size</w:t>
             </w:r>
             <w:proofErr w:type="spellEnd"/>
             <w:r>
@@ -325,22 +356,6 @@
                 <w:b/>
                 <w:bCs/>
               </w:rPr>
-              <w:t>}} Users | {{</w:t>
-            </w:r>
-            <w:proofErr w:type="spellStart"/>
-            <w:r>
-              <w:rPr>
-                <w:b/>
-                <w:bCs/>
-              </w:rPr>
-              <w:t>data_size</w:t>
-            </w:r>
-            <w:proofErr w:type="spellEnd"/>
-            <w:r>
-              <w:rPr>
-                <w:b/>
-                <w:bCs/>
-              </w:rPr>
               <w:t>}} GBs</w:t>
             </w:r>
           </w:p>
@@ -348,7 +363,7 @@
         </w:tc>
         <w:tc>
           <w:tcPr>
-            <w:tcW w:w="2562" w:type="dxa"/>
+            <w:tcW w:w="2426" w:type="dxa"/>
           </w:tcPr>
           <w:p>
             <w:pPr>
@@ -392,7 +407,7 @@
         </w:trPr>
         <w:tc>
           <w:tcPr>
-            <w:tcW w:w="3682" w:type="dxa"/>
+            <w:tcW w:w="3824" w:type="dxa"/>
           </w:tcPr>
           <w:p>
             <w:r>
@@ -424,51 +439,30 @@
                 <w:b/>
                 <w:bCs/>
               </w:rPr>
-              <w:t xml:space="preserve">Valid for </w:t>
-            </w:r>
+              <w:t>Valid for {{</w:t>
+            </w:r>
+            <w:proofErr w:type="spellStart"/>
             <w:r>
               <w:rPr>
                 <w:b/>
                 <w:bCs/>
               </w:rPr>
-              <w:t>{{</w:t>
-            </w:r>
-            <w:proofErr w:type="spellStart"/>
+              <w:t>Duration_of_months</w:t>
+            </w:r>
+            <w:proofErr w:type="spellEnd"/>
             <w:r>
               <w:rPr>
                 <w:b/>
                 <w:bCs/>
               </w:rPr>
-              <w:t>Duration_of_months</w:t>
-            </w:r>
-            <w:proofErr w:type="spellEnd"/>
-            <w:r>
-              <w:rPr>
-                <w:b/>
-                <w:bCs/>
-              </w:rPr>
-              <w:t>}}</w:t>
-            </w:r>
-            <w:r>
-              <w:rPr>
-                <w:b/>
-                <w:bCs/>
-              </w:rPr>
-              <w:t xml:space="preserve"> Month</w:t>
-            </w:r>
-            <w:r>
-              <w:rPr>
-                <w:b/>
-                <w:bCs/>
-              </w:rPr>
-              <w:t>s</w:t>
+              <w:t>}} Months</w:t>
             </w:r>
           </w:p>
           <w:p/>
         </w:tc>
         <w:tc>
           <w:tcPr>
-            <w:tcW w:w="2562" w:type="dxa"/>
+            <w:tcW w:w="2426" w:type="dxa"/>
           </w:tcPr>
           <w:p>
             <w:pPr>
@@ -512,7 +506,7 @@
         </w:trPr>
         <w:tc>
           <w:tcPr>
-            <w:tcW w:w="3682" w:type="dxa"/>
+            <w:tcW w:w="3824" w:type="dxa"/>
           </w:tcPr>
           <w:p>
             <w:r>
@@ -546,17 +540,11 @@
             </w:r>
             <w:proofErr w:type="spellEnd"/>
             <w:r>
-              <w:t>}}</w:t>
-            </w:r>
-            <w:r>
-              <w:t xml:space="preserve"> </w:t>
-            </w:r>
-            <w:r>
-              <w:t>Instance in a High-End Enterprise Server</w:t>
+              <w:t>}} Instance in a High-End Enterprise Server</w:t>
             </w:r>
             <w:r>
               <w:br/>
-              <w:t xml:space="preserve"> ---------------------------------------------------- </w:t>
+              <w:t> ----------------------------------------------------</w:t>
             </w:r>
             <w:r>
               <w:rPr>
@@ -565,7 +553,7 @@
                 <w:sz w:val="21"/>
                 <w:szCs w:val="21"/>
               </w:rPr>
-              <w:t xml:space="preserve">Instance Valid for </w:t>
+              <w:t xml:space="preserve"> Instance Valid for </w:t>
             </w:r>
             <w:r>
               <w:rPr>
@@ -588,14 +576,7 @@
                 <w:b/>
                 <w:bCs/>
               </w:rPr>
-              <w:t>}}</w:t>
-            </w:r>
-            <w:r>
-              <w:rPr>
-                <w:b/>
-                <w:bCs/>
-              </w:rPr>
-              <w:t xml:space="preserve"> </w:t>
+              <w:t xml:space="preserve">}} </w:t>
             </w:r>
             <w:r>
               <w:rPr>
@@ -604,23 +585,14 @@
                 <w:sz w:val="21"/>
                 <w:szCs w:val="21"/>
               </w:rPr>
-              <w:t>Month</w:t>
-            </w:r>
-            <w:r>
-              <w:rPr>
-                <w:b/>
-                <w:bCs/>
-                <w:sz w:val="21"/>
-                <w:szCs w:val="21"/>
-              </w:rPr>
-              <w:t>s</w:t>
+              <w:t>Months</w:t>
             </w:r>
           </w:p>
           <w:p/>
         </w:tc>
         <w:tc>
           <w:tcPr>
-            <w:tcW w:w="2562" w:type="dxa"/>
+            <w:tcW w:w="2426" w:type="dxa"/>
           </w:tcPr>
           <w:p>
             <w:pPr>
@@ -660,34 +632,20 @@
         <w:tblW w:w="0" w:type="auto"/>
         <w:jc w:val="right"/>
         <w:tblInd w:w="0" w:type="dxa"/>
-        <w:tblCellMar>
-          <w:top w:w="0" w:type="dxa"/>
-          <w:left w:w="0" w:type="dxa"/>
-          <w:bottom w:w="0" w:type="dxa"/>
-          <w:right w:w="0" w:type="dxa"/>
-        </w:tblCellMar>
         <w:tblLook w:val="04A0" w:firstRow="1" w:lastRow="0" w:firstColumn="1" w:lastColumn="0" w:noHBand="0" w:noVBand="1"/>
       </w:tblPr>
       <w:tblGrid>
-        <w:gridCol w:w="2805"/>
+        <w:gridCol w:w="2522"/>
         <w:gridCol w:w="2678"/>
         <w:gridCol w:w="2679"/>
       </w:tblGrid>
       <w:tr>
-        <w:tblPrEx>
-          <w:tblCellMar>
-            <w:top w:w="0" w:type="dxa"/>
-            <w:left w:w="0" w:type="dxa"/>
-            <w:bottom w:w="0" w:type="dxa"/>
-            <w:right w:w="0" w:type="dxa"/>
-          </w:tblCellMar>
-        </w:tblPrEx>
         <w:trPr>
           <w:jc w:val="right"/>
         </w:trPr>
         <w:tc>
           <w:tcPr>
-            <w:tcW w:w="5483" w:type="dxa"/>
+            <w:tcW w:w="5200" w:type="dxa"/>
             <w:gridSpan w:val="2"/>
           </w:tcPr>
           <w:p>
@@ -761,17 +719,9 @@
         </w:tc>
       </w:tr>
       <w:tr>
-        <w:tblPrEx>
-          <w:tblCellMar>
-            <w:top w:w="0" w:type="dxa"/>
-            <w:left w:w="0" w:type="dxa"/>
-            <w:bottom w:w="0" w:type="dxa"/>
-            <w:right w:w="0" w:type="dxa"/>
-          </w:tblCellMar>
-        </w:tblPrEx>
         <w:trPr>
           <w:gridBefore w:val="1"/>
-          <w:wBefore w:w="2805" w:type="dxa"/>
+          <w:wBefore w:w="2522" w:type="dxa"/>
           <w:jc w:val="right"/>
         </w:trPr>
         <w:tc>
@@ -847,11 +797,6 @@
     </w:p>
     <w:p>
       <w:pPr>
-        <w:pStyle w:val="PDParagraphDefault"/>
-      </w:pPr>
-    </w:p>
-    <w:p>
-      <w:pPr>
         <w:spacing w:after="0" w:line="240" w:lineRule="auto"/>
       </w:pPr>
     </w:p>
@@ -859,8 +804,8 @@
       <w:pPr>
         <w:pStyle w:val="PDParagraphDefault"/>
         <w:sectPr>
-          <w:headerReference w:type="default" r:id="rId7"/>
-          <w:footerReference w:type="default" r:id="rId8"/>
+          <w:headerReference w:type="default" r:id="rId8"/>
+          <w:footerReference w:type="default" r:id="rId9"/>
           <w:pgSz w:w="12240" w:h="15840" w:code="1"/>
           <w:pgMar w:top="979" w:right="763" w:bottom="979" w:left="763" w:header="240" w:footer="240" w:gutter="0"/>
           <w:cols w:space="720"/>
@@ -1164,8 +1109,8 @@
         <w:pStyle w:val="PDParagraphDefault"/>
         <w:jc w:val="both"/>
         <w:sectPr>
-          <w:headerReference w:type="default" r:id="rId9"/>
-          <w:footerReference w:type="default" r:id="rId10"/>
+          <w:headerReference w:type="default" r:id="rId10"/>
+          <w:footerReference w:type="default" r:id="rId11"/>
           <w:pgSz w:w="12240" w:h="15840" w:code="1"/>
           <w:pgMar w:top="979" w:right="763" w:bottom="979" w:left="763" w:header="240" w:footer="240" w:gutter="0"/>
           <w:cols w:space="720"/>
@@ -1229,10 +1174,6 @@
         <w:tblW w:w="0" w:type="auto"/>
         <w:jc w:val="center"/>
         <w:tblInd w:w="0" w:type="dxa"/>
-        <w:tblCellMar>
-          <w:top w:w="0" w:type="dxa"/>
-          <w:left w:w="0" w:type="dxa"/>
-        </w:tblCellMar>
         <w:tblLook w:val="04A0" w:firstRow="1" w:lastRow="0" w:firstColumn="1" w:lastColumn="0" w:noHBand="0" w:noVBand="1"/>
       </w:tblPr>
       <w:tblGrid>
@@ -1240,12 +1181,6 @@
         <w:gridCol w:w="5357"/>
       </w:tblGrid>
       <w:tr>
-        <w:tblPrEx>
-          <w:tblCellMar>
-            <w:top w:w="0" w:type="dxa"/>
-            <w:left w:w="0" w:type="dxa"/>
-          </w:tblCellMar>
-        </w:tblPrEx>
         <w:trPr>
           <w:jc w:val="center"/>
         </w:trPr>
@@ -1497,7 +1432,7 @@
     </w:tbl>
     <w:tbl>
       <w:tblPr>
-        <w:tblStyle w:val="CustomGrid762371620124482"/>
+        <w:tblStyle w:val="CustomGrid1402932701084312"/>
         <w:tblW w:w="0" w:type="auto"/>
         <w:jc w:val="center"/>
         <w:tblLook w:val="04A0" w:firstRow="1" w:lastRow="0" w:firstColumn="1" w:lastColumn="0" w:noHBand="0" w:noVBand="1"/>
@@ -1552,7 +1487,7 @@
     </w:p>
     <w:tbl>
       <w:tblPr>
-        <w:tblStyle w:val="CustomGrid762371620601341"/>
+        <w:tblStyle w:val="CustomGrid1402932701340427"/>
         <w:tblW w:w="0" w:type="auto"/>
         <w:jc w:val="center"/>
         <w:tblLook w:val="04A0" w:firstRow="1" w:lastRow="0" w:firstColumn="1" w:lastColumn="0" w:noHBand="0" w:noVBand="1"/>
@@ -1596,8 +1531,8 @@
         <w:pStyle w:val="PDParagraphDefault"/>
         <w:jc w:val="both"/>
         <w:sectPr>
-          <w:headerReference w:type="default" r:id="rId11"/>
-          <w:footerReference w:type="default" r:id="rId12"/>
+          <w:headerReference w:type="default" r:id="rId12"/>
+          <w:footerReference w:type="default" r:id="rId13"/>
           <w:pgSz w:w="12240" w:h="15840" w:code="1"/>
           <w:pgMar w:top="979" w:right="763" w:bottom="979" w:left="763" w:header="240" w:footer="240" w:gutter="0"/>
           <w:cols w:space="720"/>
@@ -1613,7 +1548,7 @@
     </w:p>
     <w:tbl>
       <w:tblPr>
-        <w:tblStyle w:val="CustomGrid762371621543311"/>
+        <w:tblStyle w:val="CustomGrid1402932701799897"/>
         <w:tblW w:w="0" w:type="auto"/>
         <w:jc w:val="center"/>
         <w:tblLook w:val="04A0" w:firstRow="1" w:lastRow="0" w:firstColumn="1" w:lastColumn="0" w:noHBand="0" w:noVBand="1"/>
@@ -1825,7 +1760,7 @@
     </w:p>
     <w:tbl>
       <w:tblPr>
-        <w:tblStyle w:val="CustomGrid762371622017041"/>
+        <w:tblStyle w:val="CustomGrid1402932702086723"/>
         <w:tblW w:w="0" w:type="auto"/>
         <w:jc w:val="center"/>
         <w:tblLook w:val="04A0" w:firstRow="1" w:lastRow="0" w:firstColumn="1" w:lastColumn="0" w:noHBand="0" w:noVBand="1"/>
@@ -1844,15 +1779,7 @@
           </w:tcPr>
           <w:p>
             <w:pPr>
-              <w:jc w:val="both"/>
-            </w:pPr>
-            <w:r>
-              <w:t xml:space="preserve"> </w:t>
-            </w:r>
-          </w:p>
-          <w:p>
-            <w:pPr>
-              <w:jc w:val="both"/>
+              <w:jc w:val="center"/>
             </w:pPr>
             <w:r>
               <w:rPr>
@@ -1915,7 +1842,7 @@
           <w:sz w:val="24"/>
           <w:szCs w:val="24"/>
         </w:rPr>
-        <w:t xml:space="preserve"> customer support department. Company represents and warrants that it will perform all Services in a professional and workmanlike manner in accordance with generally accepted industry standards, practices, and principles applicable to such Services and shall be responsible for the professional quality, accuracy and completeness required under this agreement.  Company may choose to bill through an invoice, in which case, full payment for invoices issued in any given month must be received by Company thirty (30) days after the mailing date of the invoice. Unpaid amounts are subject to a finance charge of 1.5% per month on any outstanding balance, or the maximum permitted by law, whichever is lower, plus all expenses of collection and may result in immediate termination of Service. Customer shall be responsible for all taxes associated with Services other than U.S. taxes based on Company’s net income.</w:t>
+        <w:t xml:space="preserve"> customer support department. Company represents and warrants that it will perform all Services in a professional and workmanlike manner in accordance with generally accepted industry standards, practices, and principles applicable to such Services and shall be responsible for the professional quality, accuracy and completeness required under this agreement. Company may choose to bill through an invoice, in which case, full payment for invoices issued in any given month must be received by Company thirty (30) days after the mailing date of the invoice. Unpaid amounts are subject to a finance charge of 1.5% per month on any outstanding balance, or the maximum permitted by law, whichever is lower, plus all expenses of collection and may result in immediate termination of Service. Customer shall be responsible for all taxes associated with Services other than U.S. taxes based on Company’s net income.</w:t>
       </w:r>
     </w:p>
     <w:p>
@@ -1965,8 +1892,8 @@
         <w:pStyle w:val="PDParagraphDefault"/>
         <w:jc w:val="both"/>
         <w:sectPr>
-          <w:headerReference w:type="default" r:id="rId13"/>
-          <w:footerReference w:type="default" r:id="rId14"/>
+          <w:headerReference w:type="default" r:id="rId14"/>
+          <w:footerReference w:type="default" r:id="rId15"/>
           <w:pgSz w:w="12240" w:h="15840" w:code="1"/>
           <w:pgMar w:top="979" w:right="763" w:bottom="979" w:left="763" w:header="240" w:footer="240" w:gutter="0"/>
           <w:cols w:space="720"/>
@@ -1978,7 +1905,7 @@
     </w:p>
     <w:tbl>
       <w:tblPr>
-        <w:tblStyle w:val="CustomGrid762371622961351"/>
+        <w:tblStyle w:val="CustomGrid1402932702615864"/>
         <w:tblW w:w="0" w:type="auto"/>
         <w:jc w:val="center"/>
         <w:tblLook w:val="04A0" w:firstRow="1" w:lastRow="0" w:firstColumn="1" w:lastColumn="0" w:noHBand="0" w:noVBand="1"/>
@@ -2093,7 +2020,7 @@
     </w:p>
     <w:tbl>
       <w:tblPr>
-        <w:tblStyle w:val="CustomGrid762371623367839"/>
+        <w:tblStyle w:val="CustomGrid1402932702909161"/>
         <w:tblW w:w="0" w:type="auto"/>
         <w:jc w:val="center"/>
         <w:tblLook w:val="04A0" w:firstRow="1" w:lastRow="0" w:firstColumn="1" w:lastColumn="0" w:noHBand="0" w:noVBand="1"/>
@@ -2112,15 +2039,7 @@
           </w:tcPr>
           <w:p>
             <w:pPr>
-              <w:jc w:val="both"/>
-            </w:pPr>
-            <w:r>
-              <w:t xml:space="preserve"> </w:t>
-            </w:r>
-          </w:p>
-          <w:p>
-            <w:pPr>
-              <w:jc w:val="both"/>
+              <w:jc w:val="center"/>
             </w:pPr>
             <w:r>
               <w:rPr>
@@ -2172,8 +2091,8 @@
         <w:pStyle w:val="PDParagraphDefault"/>
         <w:jc w:val="both"/>
         <w:sectPr>
-          <w:headerReference w:type="default" r:id="rId15"/>
-          <w:footerReference w:type="default" r:id="rId16"/>
+          <w:headerReference w:type="default" r:id="rId16"/>
+          <w:footerReference w:type="default" r:id="rId17"/>
           <w:pgSz w:w="12240" w:h="15840" w:code="1"/>
           <w:pgMar w:top="979" w:right="763" w:bottom="979" w:left="763" w:header="240" w:footer="240" w:gutter="0"/>
           <w:cols w:space="720"/>
@@ -2197,7 +2116,7 @@
     </w:p>
     <w:tbl>
       <w:tblPr>
-        <w:tblStyle w:val="CustomGrid762371624319509"/>
+        <w:tblStyle w:val="CustomGrid1402932703356850"/>
         <w:tblW w:w="0" w:type="auto"/>
         <w:jc w:val="center"/>
         <w:tblLook w:val="04A0" w:firstRow="1" w:lastRow="0" w:firstColumn="1" w:lastColumn="0" w:noHBand="0" w:noVBand="1"/>
@@ -2466,7 +2385,7 @@
     </w:p>
     <w:tbl>
       <w:tblPr>
-        <w:tblStyle w:val="CustomGrid762371624839890"/>
+        <w:tblStyle w:val="CustomGrid1402932703703197"/>
         <w:tblW w:w="0" w:type="auto"/>
         <w:jc w:val="center"/>
         <w:tblLook w:val="04A0" w:firstRow="1" w:lastRow="0" w:firstColumn="1" w:lastColumn="0" w:noHBand="0" w:noVBand="1"/>
@@ -2485,15 +2404,7 @@
           </w:tcPr>
           <w:p>
             <w:pPr>
-              <w:jc w:val="both"/>
-            </w:pPr>
-            <w:r>
-              <w:t xml:space="preserve"> </w:t>
-            </w:r>
-          </w:p>
-          <w:p>
-            <w:pPr>
-              <w:jc w:val="both"/>
+              <w:jc w:val="center"/>
             </w:pPr>
             <w:r>
               <w:rPr>
@@ -2657,8 +2568,8 @@
       <w:pPr>
         <w:pStyle w:val="PDParagraphDefault"/>
         <w:sectPr>
-          <w:headerReference w:type="default" r:id="rId17"/>
-          <w:footerReference w:type="default" r:id="rId18"/>
+          <w:headerReference w:type="default" r:id="rId18"/>
+          <w:footerReference w:type="default" r:id="rId19"/>
           <w:pgSz w:w="12240" w:h="15840" w:code="1"/>
           <w:pgMar w:top="979" w:right="763" w:bottom="979" w:left="763" w:header="240" w:footer="240" w:gutter="0"/>
           <w:cols w:space="720"/>
@@ -2674,7 +2585,7 @@
     </w:p>
     <w:tbl>
       <w:tblPr>
-        <w:tblStyle w:val="CustomGrid762371625679037"/>
+        <w:tblStyle w:val="CustomGrid1402932704121516"/>
         <w:tblW w:w="0" w:type="auto"/>
         <w:jc w:val="center"/>
         <w:tblLook w:val="04A0" w:firstRow="1" w:lastRow="0" w:firstColumn="1" w:lastColumn="0" w:noHBand="0" w:noVBand="1"/>
@@ -2720,8 +2631,8 @@
         <w:pStyle w:val="PDParagraphDefault"/>
         <w:jc w:val="both"/>
         <w:sectPr>
-          <w:headerReference w:type="default" r:id="rId19"/>
-          <w:footerReference w:type="default" r:id="rId20"/>
+          <w:headerReference w:type="default" r:id="rId20"/>
+          <w:footerReference w:type="default" r:id="rId21"/>
           <w:pgSz w:w="12240" w:h="15840" w:code="1"/>
           <w:pgMar w:top="979" w:right="763" w:bottom="979" w:left="763" w:header="240" w:footer="240" w:gutter="0"/>
           <w:cols w:space="720"/>
@@ -2769,7 +2680,7 @@
     </w:p>
     <w:tbl>
       <w:tblPr>
-        <w:tblStyle w:val="CustomGrid762371626473314"/>
+        <w:tblStyle w:val="CustomGrid1402932704522365"/>
         <w:tblW w:w="0" w:type="auto"/>
         <w:jc w:val="center"/>
         <w:tblLook w:val="04A0" w:firstRow="1" w:lastRow="0" w:firstColumn="1" w:lastColumn="0" w:noHBand="0" w:noVBand="1"/>
@@ -2836,7 +2747,7 @@
               <w:jc w:val="center"/>
             </w:pPr>
             <w:r>
-              <w:t>INCLUDED IN NFS TO ONEDRIVE MIGRATION FEATURES</w:t>
+              <w:t>INCLUDED IN NFS TO GOOGLE MYDRIVE MIGRATION FEATURES</w:t>
             </w:r>
           </w:p>
         </w:tc>
@@ -3126,16 +3037,6 @@
         </w:tc>
       </w:tr>
     </w:tbl>
-    <w:p>
-      <w:pPr>
-        <w:spacing w:after="0" w:line="240" w:lineRule="auto"/>
-      </w:pPr>
-    </w:p>
-    <w:p>
-      <w:pPr>
-        <w:pStyle w:val="PDParagraphDefault"/>
-      </w:pPr>
-    </w:p>
     <w:p>
       <w:pPr>
         <w:spacing w:after="0" w:line="240" w:lineRule="auto"/>
@@ -3167,7 +3068,7 @@
               <w:jc w:val="center"/>
             </w:pPr>
             <w:r>
-              <w:t>INCLUDED IN NFS TO SHAREPOINT MIGRATION FEATURES</w:t>
+              <w:t>INCLUDED IN NFS TO GOOGLE SHARED DRIVE MIGRATION FEATURES</w:t>
             </w:r>
           </w:p>
         </w:tc>
@@ -3370,14 +3271,21 @@
             <w:tcW w:w="7602" w:type="dxa"/>
           </w:tcPr>
           <w:p>
-            <w:r>
+            <w:pPr>
               <w:rPr>
                 <w:sz w:val="21"/>
                 <w:szCs w:val="21"/>
               </w:rPr>
+            </w:pPr>
+            <w:r>
+              <w:rPr>
+                <w:sz w:val="21"/>
+                <w:szCs w:val="21"/>
+              </w:rPr>
               <w:t>If the destination cloud has a long folder path limitation, the system automatically adjusts the destination's path as per the limitation.</w:t>
             </w:r>
           </w:p>
+          <w:p/>
         </w:tc>
       </w:tr>
       <w:tr>
@@ -3460,18 +3368,152 @@
     </w:tbl>
     <w:p>
       <w:pPr>
-        <w:sectPr>
-          <w:headerReference w:type="default" r:id="rId21"/>
-          <w:footerReference w:type="default" r:id="rId22"/>
-          <w:pgSz w:w="12240" w:h="15840" w:code="1"/>
-          <w:pgMar w:top="979" w:right="763" w:bottom="979" w:left="763" w:header="240" w:footer="240" w:gutter="0"/>
-          <w:cols w:space="720"/>
-        </w:sectPr>
+        <w:pStyle w:val="PDParagraphDefault"/>
+      </w:pPr>
+    </w:p>
+    <w:p>
+      <w:pPr>
+        <w:pStyle w:val="PDParagraphDefault"/>
+      </w:pPr>
+    </w:p>
+    <w:p>
+      <w:pPr>
+        <w:pStyle w:val="PDParagraphDefault"/>
+      </w:pPr>
+    </w:p>
+    <w:p>
+      <w:pPr>
+        <w:pStyle w:val="PDParagraphDefault"/>
+      </w:pPr>
+    </w:p>
+    <w:p>
+      <w:pPr>
+        <w:pStyle w:val="PDParagraphDefault"/>
+      </w:pPr>
+    </w:p>
+    <w:p>
+      <w:pPr>
+        <w:pStyle w:val="PDParagraphDefault"/>
+      </w:pPr>
+    </w:p>
+    <w:p>
+      <w:pPr>
+        <w:pStyle w:val="PDParagraphDefault"/>
+      </w:pPr>
+    </w:p>
+    <w:p>
+      <w:pPr>
+        <w:pStyle w:val="PDParagraphDefault"/>
+      </w:pPr>
+    </w:p>
+    <w:p>
+      <w:pPr>
+        <w:pStyle w:val="PDParagraphDefault"/>
+      </w:pPr>
+    </w:p>
+    <w:p>
+      <w:pPr>
+        <w:pStyle w:val="PDParagraphDefault"/>
+      </w:pPr>
+    </w:p>
+    <w:p>
+      <w:pPr>
+        <w:pStyle w:val="PDParagraphDefault"/>
+      </w:pPr>
+    </w:p>
+    <w:p>
+      <w:pPr>
+        <w:pStyle w:val="PDParagraphDefault"/>
+      </w:pPr>
+    </w:p>
+    <w:p>
+      <w:pPr>
+        <w:pStyle w:val="PDParagraphDefault"/>
+      </w:pPr>
+    </w:p>
+    <w:p>
+      <w:pPr>
+        <w:pStyle w:val="PDParagraphDefault"/>
+      </w:pPr>
+    </w:p>
+    <w:p>
+      <w:pPr>
+        <w:pStyle w:val="PDParagraphDefault"/>
+      </w:pPr>
+    </w:p>
+    <w:p>
+      <w:pPr>
+        <w:pStyle w:val="PDParagraphDefault"/>
+      </w:pPr>
+    </w:p>
+    <w:p>
+      <w:pPr>
+        <w:pStyle w:val="PDParagraphDefault"/>
+      </w:pPr>
+    </w:p>
+    <w:p>
+      <w:pPr>
+        <w:pStyle w:val="PDParagraphDefault"/>
+      </w:pPr>
+    </w:p>
+    <w:p>
+      <w:pPr>
+        <w:pStyle w:val="PDParagraphDefault"/>
+      </w:pPr>
+    </w:p>
+    <w:p>
+      <w:pPr>
+        <w:pStyle w:val="PDParagraphDefault"/>
+      </w:pPr>
+    </w:p>
+    <w:p>
+      <w:pPr>
+        <w:pStyle w:val="PDParagraphDefault"/>
+      </w:pPr>
+    </w:p>
+    <w:p>
+      <w:pPr>
+        <w:pStyle w:val="PDParagraphDefault"/>
+      </w:pPr>
+    </w:p>
+    <w:p>
+      <w:pPr>
+        <w:pStyle w:val="PDParagraphDefault"/>
+      </w:pPr>
+    </w:p>
+    <w:p>
+      <w:pPr>
+        <w:pStyle w:val="PDParagraphDefault"/>
+      </w:pPr>
+    </w:p>
+    <w:p>
+      <w:pPr>
+        <w:pStyle w:val="PDParagraphDefault"/>
+      </w:pPr>
+    </w:p>
+    <w:p>
+      <w:pPr>
+        <w:pStyle w:val="PDParagraphDefault"/>
+      </w:pPr>
+    </w:p>
+    <w:p>
+      <w:pPr>
+        <w:pStyle w:val="PDParagraphDefault"/>
+      </w:pPr>
+    </w:p>
+    <w:p>
+      <w:pPr>
+        <w:pStyle w:val="PDParagraphDefault"/>
+      </w:pPr>
+    </w:p>
+    <w:p>
+      <w:pPr>
+        <w:pStyle w:val="PDParagraphDefault"/>
       </w:pPr>
     </w:p>
     <w:tbl>
       <w:tblPr>
-        <w:tblStyle w:val="CustomGrid762371627600638"/>
+        <w:tblStyle w:val="CustomGrid1402932705050776"/>
         <w:tblW w:w="0" w:type="auto"/>
         <w:jc w:val="center"/>
         <w:tblLook w:val="04A0" w:firstRow="1" w:lastRow="0" w:firstColumn="1" w:lastColumn="0" w:noHBand="0" w:noVBand="1"/>
@@ -3500,7 +3542,6 @@
                 <w:szCs w:val="24"/>
                 <w:shd w:val="clear" w:color="auto" w:fill="B6DDE8"/>
               </w:rPr>
-              <w:lastRenderedPageBreak/>
               <w:t>Exhibit 2- NOT INCLUDED IN MIGRATION</w:t>
             </w:r>
           </w:p>
@@ -3538,7 +3579,7 @@
               <w:jc w:val="center"/>
             </w:pPr>
             <w:r>
-              <w:t>NOT INCLUDED IN NFS TO ONEDRIVE MIGRATION FEATURES</w:t>
+              <w:t>NOT INCLUDED IN NFS TO GOOGLE MYDRIVE MIGRATION FEATURES</w:t>
             </w:r>
           </w:p>
         </w:tc>
@@ -3618,7 +3659,7 @@
                 <w:sz w:val="21"/>
                 <w:szCs w:val="21"/>
               </w:rPr>
-              <w:t xml:space="preserve"> preserves all Root file permissions along with access levels.</w:t>
+              <w:t xml:space="preserve"> preserves all root folder permissions along with access levels.</w:t>
             </w:r>
           </w:p>
         </w:tc>
@@ -3822,11 +3863,6 @@
     <w:p>
       <w:pPr>
         <w:spacing w:after="0" w:line="240" w:lineRule="auto"/>
-      </w:pPr>
-    </w:p>
-    <w:p>
-      <w:pPr>
-        <w:pStyle w:val="PDParagraphDefault"/>
       </w:pPr>
     </w:p>
     <w:p>
@@ -3860,7 +3896,7 @@
               <w:jc w:val="center"/>
             </w:pPr>
             <w:r>
-              <w:t>NOT INCLUDED IN NFS TO SHAREPOINT MIGRATION FEATURES</w:t>
+              <w:t>NOT INCLUDED IN NFS TO GOOGLE SHARED DRIVE MIGRATION FEATURES</w:t>
             </w:r>
           </w:p>
         </w:tc>
@@ -4083,30 +4119,97 @@
             <w:tcW w:w="7602" w:type="dxa"/>
           </w:tcPr>
           <w:p>
-            <w:proofErr w:type="spellStart"/>
-            <w:r>
+            <w:pPr>
               <w:rPr>
                 <w:sz w:val="21"/>
                 <w:szCs w:val="21"/>
               </w:rPr>
-              <w:t>CloudFuze</w:t>
-            </w:r>
-            <w:proofErr w:type="spellEnd"/>
+            </w:pPr>
+            <w:proofErr w:type="spellStart"/>
             <w:r>
               <w:rPr>
                 <w:sz w:val="21"/>
                 <w:szCs w:val="21"/>
               </w:rPr>
+              <w:t>CloudFuze</w:t>
+            </w:r>
+            <w:proofErr w:type="spellEnd"/>
+            <w:r>
+              <w:rPr>
+                <w:sz w:val="21"/>
+                <w:szCs w:val="21"/>
+              </w:rPr>
               <w:t xml:space="preserve"> migrates all shared links from source to destination and maintains the type of links.</w:t>
+            </w:r>
+          </w:p>
+          <w:p>
+            <w:pPr>
+              <w:rPr>
+                <w:sz w:val="21"/>
+                <w:szCs w:val="21"/>
+              </w:rPr>
+            </w:pPr>
+          </w:p>
+          <w:p>
+            <w:pPr>
+              <w:ind w:left="0"/>
+              <w:rPr>
+                <w:sz w:val="21"/>
+                <w:szCs w:val="21"/>
+              </w:rPr>
+            </w:pPr>
+          </w:p>
+        </w:tc>
+      </w:tr>
+      <w:tr>
+        <w:trPr>
+          <w:jc w:val="center"/>
+        </w:trPr>
+        <w:tc>
+          <w:tcPr>
+            <w:tcW w:w="3112" w:type="dxa"/>
+          </w:tcPr>
+          <w:p>
+            <w:pPr>
+              <w:spacing w:line="264" w:lineRule="auto"/>
+              <w:ind w:left="0"/>
+            </w:pPr>
+            <w:r>
+              <w:rPr>
+                <w:b/>
+                <w:bCs/>
+                <w:sz w:val="21"/>
+                <w:szCs w:val="21"/>
+              </w:rPr>
+              <w:lastRenderedPageBreak/>
+              <w:t>Embedded Links</w:t>
+            </w:r>
+          </w:p>
+        </w:tc>
+        <w:tc>
+          <w:tcPr>
+            <w:tcW w:w="7602" w:type="dxa"/>
+          </w:tcPr>
+          <w:p>
+            <w:r>
+              <w:rPr>
+                <w:sz w:val="21"/>
+                <w:szCs w:val="21"/>
+              </w:rPr>
+              <w:t>The system retains the addresses of links present within a file, which point to other files in the cloud. These links' addresses will be transformed into appropriate destination formats during Migration.</w:t>
             </w:r>
           </w:p>
         </w:tc>
       </w:tr>
     </w:tbl>
-    <w:p/>
+    <w:p>
+      <w:pPr>
+        <w:pStyle w:val="PDParagraphDefault"/>
+      </w:pPr>
+    </w:p>
     <w:sectPr>
-      <w:headerReference w:type="default" r:id="rId23"/>
-      <w:footerReference w:type="default" r:id="rId24"/>
+      <w:headerReference w:type="default" r:id="rId22"/>
+      <w:footerReference w:type="default" r:id="rId23"/>
       <w:pgSz w:w="12240" w:h="15840" w:code="1"/>
       <w:pgMar w:top="979" w:right="763" w:bottom="979" w:left="763" w:header="240" w:footer="240" w:gutter="0"/>
       <w:cols w:space="720"/>
@@ -5100,126 +5203,6 @@
 </w:ftr>
 </file>
 
-<file path=word/footer9.xml><?xml version="1.0" encoding="utf-8"?>
-<w:ftr xmlns:wpc="http://schemas.microsoft.com/office/word/2010/wordprocessingCanvas" xmlns:cx="http://schemas.microsoft.com/office/drawing/2014/chartex" xmlns:cx1="http://schemas.microsoft.com/office/drawing/2015/9/8/chartex" xmlns:cx2="http://schemas.microsoft.com/office/drawing/2015/10/21/chartex" xmlns:cx3="http://schemas.microsoft.com/office/drawing/2016/5/9/chartex" xmlns:cx4="http://schemas.microsoft.com/office/drawing/2016/5/10/chartex" xmlns:cx5="http://schemas.microsoft.com/office/drawing/2016/5/11/chartex" xmlns:cx6="http://schemas.microsoft.com/office/drawing/2016/5/12/chartex" xmlns:cx7="http://schemas.microsoft.com/office/drawing/2016/5/13/chartex" xmlns:cx8="http://schemas.microsoft.com/office/drawing/2016/5/14/chartex" xmlns:mc="http://schemas.openxmlformats.org/markup-compatibility/2006" xmlns:aink="http://schemas.microsoft.com/office/drawing/2016/ink" xmlns:am3d="http://schemas.microsoft.com/office/drawing/2017/model3d" xmlns:o="urn:schemas-microsoft-com:office:office" xmlns:oel="http://schemas.microsoft.com/office/2019/extlst" xmlns:r="http://schemas.openxmlformats.org/officeDocument/2006/relationships" xmlns:m="http://schemas.openxmlformats.org/officeDocument/2006/math" xmlns:v="urn:schemas-microsoft-com:vml" xmlns:wp14="http://schemas.microsoft.com/office/word/2010/wordprocessingDrawing" xmlns:wp="http://schemas.openxmlformats.org/drawingml/2006/wordprocessingDrawing" xmlns:w10="urn:schemas-microsoft-com:office:word" xmlns:w="http://schemas.openxmlformats.org/wordprocessingml/2006/main" xmlns:w14="http://schemas.microsoft.com/office/word/2010/wordml" xmlns:w15="http://schemas.microsoft.com/office/word/2012/wordml" xmlns:w16cex="http://schemas.microsoft.com/office/word/2018/wordml/cex" xmlns:w16cid="http://schemas.microsoft.com/office/word/2016/wordml/cid" xmlns:w16="http://schemas.microsoft.com/office/word/2018/wordml" xmlns:w16du="http://schemas.microsoft.com/office/word/2023/wordml/word16du" xmlns:w16sdtdh="http://schemas.microsoft.com/office/word/2020/wordml/sdtdatahash" xmlns:w16sdtfl="http://schemas.microsoft.com/office/word/2024/wordml/sdtformatlock" xmlns:w16se="http://schemas.microsoft.com/office/word/2015/wordml/symex" xmlns:wpg="http://schemas.microsoft.com/office/word/2010/wordprocessingGroup" xmlns:wpi="http://schemas.microsoft.com/office/word/2010/wordprocessingInk" xmlns:wne="http://schemas.microsoft.com/office/word/2006/wordml" xmlns:wps="http://schemas.microsoft.com/office/word/2010/wordprocessingShape" mc:Ignorable="w14 w15 w16se w16cid w16 w16cex w16sdtdh w16sdtfl w16du wp14">
-  <w:p>
-    <w:pPr>
-      <w:pStyle w:val="PDFooter"/>
-      <w:jc w:val="center"/>
-    </w:pPr>
-    <w:proofErr w:type="spellStart"/>
-    <w:r>
-      <w:t>CloudFuze</w:t>
-    </w:r>
-    <w:proofErr w:type="spellEnd"/>
-    <w:r>
-      <w:t xml:space="preserve">, Inc. </w:t>
-    </w:r>
-    <w:r>
-      <w:rPr>
-        <w:b/>
-        <w:bCs/>
-        <w:color w:val="FF0000"/>
-      </w:rPr>
-      <w:t>|</w:t>
-    </w:r>
-    <w:r>
-      <w:t xml:space="preserve"> 2500 Regency Parkway, Cary, NC 27518 </w:t>
-    </w:r>
-    <w:r>
-      <w:rPr>
-        <w:b/>
-        <w:bCs/>
-        <w:color w:val="FF0000"/>
-      </w:rPr>
-      <w:t>|</w:t>
-    </w:r>
-    <w:r>
-      <w:t xml:space="preserve"> https://www.cloudfuze.com/</w:t>
-    </w:r>
-  </w:p>
-  <w:p>
-    <w:pPr>
-      <w:pStyle w:val="PDFooter"/>
-      <w:jc w:val="center"/>
-    </w:pPr>
-    <w:r>
-      <w:rPr>
-        <w:b/>
-        <w:bCs/>
-      </w:rPr>
-      <w:t>Phone:</w:t>
-    </w:r>
-    <w:r>
-      <w:t xml:space="preserve"> +1 252-558-9019 </w:t>
-    </w:r>
-    <w:r>
-      <w:rPr>
-        <w:b/>
-        <w:bCs/>
-        <w:color w:val="FF0000"/>
-      </w:rPr>
-      <w:t>|</w:t>
-    </w:r>
-    <w:r>
-      <w:t xml:space="preserve"> </w:t>
-    </w:r>
-    <w:r>
-      <w:rPr>
-        <w:b/>
-        <w:bCs/>
-      </w:rPr>
-      <w:t>Email:</w:t>
-    </w:r>
-    <w:r>
-      <w:t xml:space="preserve"> sales@cloudfuze.com </w:t>
-    </w:r>
-    <w:r>
-      <w:rPr>
-        <w:b/>
-        <w:bCs/>
-        <w:color w:val="FF0000"/>
-      </w:rPr>
-      <w:t>|</w:t>
-    </w:r>
-    <w:r>
-      <w:t xml:space="preserve"> support@cloudfuze.com</w:t>
-    </w:r>
-    <w:r>
-      <w:br/>
-      <w:t xml:space="preserve"> </w:t>
-    </w:r>
-    <w:r>
-      <w:br/>
-      <w:t xml:space="preserve"> </w:t>
-    </w:r>
-    <w:r>
-      <w:br/>
-      <w:t xml:space="preserve"> </w:t>
-    </w:r>
-    <w:r>
-      <w:rPr>
-        <w:sz w:val="24"/>
-        <w:szCs w:val="24"/>
-      </w:rPr>
-      <w:t>Classification: Confidential</w:t>
-    </w:r>
-  </w:p>
-  <w:p>
-    <w:pPr>
-      <w:pStyle w:val="PDFooter"/>
-      <w:jc w:val="center"/>
-    </w:pPr>
-  </w:p>
-  <w:p>
-    <w:pPr>
-      <w:pStyle w:val="PDFooter"/>
-      <w:jc w:val="center"/>
-    </w:pPr>
-  </w:p>
-</w:ftr>
-</file>
-
 <file path=word/footnotes.xml><?xml version="1.0" encoding="utf-8"?>
 <w:footnotes xmlns:wpc="http://schemas.microsoft.com/office/word/2010/wordprocessingCanvas" xmlns:cx="http://schemas.microsoft.com/office/drawing/2014/chartex" xmlns:cx1="http://schemas.microsoft.com/office/drawing/2015/9/8/chartex" xmlns:cx2="http://schemas.microsoft.com/office/drawing/2015/10/21/chartex" xmlns:cx3="http://schemas.microsoft.com/office/drawing/2016/5/9/chartex" xmlns:cx4="http://schemas.microsoft.com/office/drawing/2016/5/10/chartex" xmlns:cx5="http://schemas.microsoft.com/office/drawing/2016/5/11/chartex" xmlns:cx6="http://schemas.microsoft.com/office/drawing/2016/5/12/chartex" xmlns:cx7="http://schemas.microsoft.com/office/drawing/2016/5/13/chartex" xmlns:cx8="http://schemas.microsoft.com/office/drawing/2016/5/14/chartex" xmlns:mc="http://schemas.openxmlformats.org/markup-compatibility/2006" xmlns:aink="http://schemas.microsoft.com/office/drawing/2016/ink" xmlns:am3d="http://schemas.microsoft.com/office/drawing/2017/model3d" xmlns:o="urn:schemas-microsoft-com:office:office" xmlns:oel="http://schemas.microsoft.com/office/2019/extlst" xmlns:r="http://schemas.openxmlformats.org/officeDocument/2006/relationships" xmlns:m="http://schemas.openxmlformats.org/officeDocument/2006/math" xmlns:v="urn:schemas-microsoft-com:vml" xmlns:wp14="http://schemas.microsoft.com/office/word/2010/wordprocessingDrawing" xmlns:wp="http://schemas.openxmlformats.org/drawingml/2006/wordprocessingDrawing" xmlns:w10="urn:schemas-microsoft-com:office:word" xmlns:w="http://schemas.openxmlformats.org/wordprocessingml/2006/main" xmlns:w14="http://schemas.microsoft.com/office/word/2010/wordml" xmlns:w15="http://schemas.microsoft.com/office/word/2012/wordml" xmlns:w16cex="http://schemas.microsoft.com/office/word/2018/wordml/cex" xmlns:w16cid="http://schemas.microsoft.com/office/word/2016/wordml/cid" xmlns:w16="http://schemas.microsoft.com/office/word/2018/wordml" xmlns:w16du="http://schemas.microsoft.com/office/word/2023/wordml/word16du" xmlns:w16sdtdh="http://schemas.microsoft.com/office/word/2020/wordml/sdtdatahash" xmlns:w16sdtfl="http://schemas.microsoft.com/office/word/2024/wordml/sdtformatlock" xmlns:w16se="http://schemas.microsoft.com/office/word/2015/wordml/symex" xmlns:wpg="http://schemas.microsoft.com/office/word/2010/wordprocessingGroup" xmlns:wpi="http://schemas.microsoft.com/office/word/2010/wordprocessingInk" xmlns:wne="http://schemas.microsoft.com/office/word/2006/wordml" xmlns:wps="http://schemas.microsoft.com/office/word/2010/wordprocessingShape" mc:Ignorable="w14 w15 w16se w16cid w16 w16cex w16sdtdh w16sdtfl w16du wp14">
   <w:footnote w:type="separator" w:id="-1">
@@ -5264,10 +5247,6 @@
       <w:tblW w:w="0" w:type="auto"/>
       <w:jc w:val="center"/>
       <w:tblInd w:w="0" w:type="dxa"/>
-      <w:tblCellMar>
-        <w:top w:w="0" w:type="dxa"/>
-        <w:left w:w="0" w:type="dxa"/>
-      </w:tblCellMar>
       <w:tblLook w:val="04A0" w:firstRow="1" w:lastRow="0" w:firstColumn="1" w:lastColumn="0" w:noHBand="0" w:noVBand="1"/>
     </w:tblPr>
     <w:tblGrid>
@@ -5276,12 +5255,6 @@
       <w:gridCol w:w="3732"/>
     </w:tblGrid>
     <w:tr>
-      <w:tblPrEx>
-        <w:tblCellMar>
-          <w:top w:w="0" w:type="dxa"/>
-          <w:left w:w="0" w:type="dxa"/>
-        </w:tblCellMar>
-      </w:tblPrEx>
       <w:trPr>
         <w:jc w:val="center"/>
       </w:trPr>
@@ -5298,10 +5271,10 @@
               <w:noProof/>
             </w:rPr>
             <w:drawing>
-              <wp:inline distT="0" distB="0" distL="0" distR="0" wp14:anchorId="063F75F9" wp14:editId="4B9D7978">
+              <wp:inline distT="0" distB="0" distL="0" distR="0" wp14:anchorId="2CE8BD9A" wp14:editId="77BE7D75">
                 <wp:extent cx="1066800" cy="1066800"/>
                 <wp:effectExtent l="0" t="0" r="0" b="0"/>
-                <wp:docPr id="103357061" name="Picture 103357061"/>
+                <wp:docPr id="1777394210" name="Picture 1777394210"/>
                 <wp:cNvGraphicFramePr>
                   <a:graphicFrameLocks xmlns:a="http://schemas.openxmlformats.org/drawingml/2006/main" noChangeAspect="1"/>
                 </wp:cNvGraphicFramePr>
@@ -5358,10 +5331,10 @@
               <w:noProof/>
             </w:rPr>
             <w:drawing>
-              <wp:inline distT="0" distB="0" distL="0" distR="0" wp14:anchorId="7349CA48" wp14:editId="70E21641">
+              <wp:inline distT="0" distB="0" distL="0" distR="0" wp14:anchorId="61DFDA67" wp14:editId="63CA86A5">
                 <wp:extent cx="1638300" cy="600075"/>
                 <wp:effectExtent l="0" t="0" r="0" b="0"/>
-                <wp:docPr id="562752597" name="Picture 562752597"/>
+                <wp:docPr id="1507193168" name="Picture 1507193168"/>
                 <wp:cNvGraphicFramePr>
                   <a:graphicFrameLocks xmlns:a="http://schemas.openxmlformats.org/drawingml/2006/main" noChangeAspect="1"/>
                 </wp:cNvGraphicFramePr>
@@ -5419,10 +5392,6 @@
       <w:tblW w:w="0" w:type="auto"/>
       <w:jc w:val="center"/>
       <w:tblInd w:w="0" w:type="dxa"/>
-      <w:tblCellMar>
-        <w:top w:w="0" w:type="dxa"/>
-        <w:left w:w="0" w:type="dxa"/>
-      </w:tblCellMar>
       <w:tblLook w:val="04A0" w:firstRow="1" w:lastRow="0" w:firstColumn="1" w:lastColumn="0" w:noHBand="0" w:noVBand="1"/>
     </w:tblPr>
     <w:tblGrid>
@@ -5431,12 +5400,6 @@
       <w:gridCol w:w="3732"/>
     </w:tblGrid>
     <w:tr>
-      <w:tblPrEx>
-        <w:tblCellMar>
-          <w:top w:w="0" w:type="dxa"/>
-          <w:left w:w="0" w:type="dxa"/>
-        </w:tblCellMar>
-      </w:tblPrEx>
       <w:trPr>
         <w:jc w:val="center"/>
       </w:trPr>
@@ -5453,10 +5416,10 @@
               <w:noProof/>
             </w:rPr>
             <w:drawing>
-              <wp:inline distT="0" distB="0" distL="0" distR="0" wp14:anchorId="2C7C9D3F" wp14:editId="43A94770">
+              <wp:inline distT="0" distB="0" distL="0" distR="0" wp14:anchorId="6B9C50FD" wp14:editId="66DBED13">
                 <wp:extent cx="1066800" cy="1066800"/>
                 <wp:effectExtent l="0" t="0" r="0" b="0"/>
-                <wp:docPr id="1846279220" name="Picture 1846279220"/>
+                <wp:docPr id="850050988" name="Picture 850050988"/>
                 <wp:cNvGraphicFramePr>
                   <a:graphicFrameLocks xmlns:a="http://schemas.openxmlformats.org/drawingml/2006/main" noChangeAspect="1"/>
                 </wp:cNvGraphicFramePr>
@@ -5513,10 +5476,10 @@
               <w:noProof/>
             </w:rPr>
             <w:drawing>
-              <wp:inline distT="0" distB="0" distL="0" distR="0" wp14:anchorId="50266D73" wp14:editId="6D41C5D7">
+              <wp:inline distT="0" distB="0" distL="0" distR="0" wp14:anchorId="1E22D2C9" wp14:editId="38FD3D8A">
                 <wp:extent cx="1638300" cy="600075"/>
                 <wp:effectExtent l="0" t="0" r="0" b="0"/>
-                <wp:docPr id="316329839" name="Picture 316329839"/>
+                <wp:docPr id="1857091407" name="Picture 1857091407"/>
                 <wp:cNvGraphicFramePr>
                   <a:graphicFrameLocks xmlns:a="http://schemas.openxmlformats.org/drawingml/2006/main" noChangeAspect="1"/>
                 </wp:cNvGraphicFramePr>
@@ -5574,10 +5537,6 @@
       <w:tblW w:w="0" w:type="auto"/>
       <w:jc w:val="center"/>
       <w:tblInd w:w="0" w:type="dxa"/>
-      <w:tblCellMar>
-        <w:top w:w="0" w:type="dxa"/>
-        <w:left w:w="0" w:type="dxa"/>
-      </w:tblCellMar>
       <w:tblLook w:val="04A0" w:firstRow="1" w:lastRow="0" w:firstColumn="1" w:lastColumn="0" w:noHBand="0" w:noVBand="1"/>
     </w:tblPr>
     <w:tblGrid>
@@ -5586,12 +5545,6 @@
       <w:gridCol w:w="3732"/>
     </w:tblGrid>
     <w:tr>
-      <w:tblPrEx>
-        <w:tblCellMar>
-          <w:top w:w="0" w:type="dxa"/>
-          <w:left w:w="0" w:type="dxa"/>
-        </w:tblCellMar>
-      </w:tblPrEx>
       <w:trPr>
         <w:jc w:val="center"/>
       </w:trPr>
@@ -5608,10 +5561,10 @@
               <w:noProof/>
             </w:rPr>
             <w:drawing>
-              <wp:inline distT="0" distB="0" distL="0" distR="0" wp14:anchorId="0F4FCCFC" wp14:editId="0377870A">
+              <wp:inline distT="0" distB="0" distL="0" distR="0" wp14:anchorId="662EACC6" wp14:editId="27A7195F">
                 <wp:extent cx="1066800" cy="1066800"/>
                 <wp:effectExtent l="0" t="0" r="0" b="0"/>
-                <wp:docPr id="1623951759" name="Picture 1623951759"/>
+                <wp:docPr id="42026045" name="Picture 42026045"/>
                 <wp:cNvGraphicFramePr>
                   <a:graphicFrameLocks xmlns:a="http://schemas.openxmlformats.org/drawingml/2006/main" noChangeAspect="1"/>
                 </wp:cNvGraphicFramePr>
@@ -5668,10 +5621,10 @@
               <w:noProof/>
             </w:rPr>
             <w:drawing>
-              <wp:inline distT="0" distB="0" distL="0" distR="0" wp14:anchorId="1B84338C" wp14:editId="39BA3C14">
+              <wp:inline distT="0" distB="0" distL="0" distR="0" wp14:anchorId="50852B80" wp14:editId="1FE2AD1C">
                 <wp:extent cx="1638300" cy="600075"/>
                 <wp:effectExtent l="0" t="0" r="0" b="0"/>
-                <wp:docPr id="1562660937" name="Picture 1562660937"/>
+                <wp:docPr id="26467098" name="Picture 26467098"/>
                 <wp:cNvGraphicFramePr>
                   <a:graphicFrameLocks xmlns:a="http://schemas.openxmlformats.org/drawingml/2006/main" noChangeAspect="1"/>
                 </wp:cNvGraphicFramePr>
@@ -5729,10 +5682,6 @@
       <w:tblW w:w="0" w:type="auto"/>
       <w:jc w:val="center"/>
       <w:tblInd w:w="0" w:type="dxa"/>
-      <w:tblCellMar>
-        <w:top w:w="0" w:type="dxa"/>
-        <w:left w:w="0" w:type="dxa"/>
-      </w:tblCellMar>
       <w:tblLook w:val="04A0" w:firstRow="1" w:lastRow="0" w:firstColumn="1" w:lastColumn="0" w:noHBand="0" w:noVBand="1"/>
     </w:tblPr>
     <w:tblGrid>
@@ -5741,12 +5690,6 @@
       <w:gridCol w:w="3732"/>
     </w:tblGrid>
     <w:tr>
-      <w:tblPrEx>
-        <w:tblCellMar>
-          <w:top w:w="0" w:type="dxa"/>
-          <w:left w:w="0" w:type="dxa"/>
-        </w:tblCellMar>
-      </w:tblPrEx>
       <w:trPr>
         <w:jc w:val="center"/>
       </w:trPr>
@@ -5763,10 +5706,10 @@
               <w:noProof/>
             </w:rPr>
             <w:drawing>
-              <wp:inline distT="0" distB="0" distL="0" distR="0" wp14:anchorId="389FAA47" wp14:editId="6054258E">
+              <wp:inline distT="0" distB="0" distL="0" distR="0" wp14:anchorId="5617DC51" wp14:editId="6C6C04C3">
                 <wp:extent cx="1066800" cy="1066800"/>
                 <wp:effectExtent l="0" t="0" r="0" b="0"/>
-                <wp:docPr id="483212876" name="Picture 483212876"/>
+                <wp:docPr id="231848193" name="Picture 231848193"/>
                 <wp:cNvGraphicFramePr>
                   <a:graphicFrameLocks xmlns:a="http://schemas.openxmlformats.org/drawingml/2006/main" noChangeAspect="1"/>
                 </wp:cNvGraphicFramePr>
@@ -5823,10 +5766,10 @@
               <w:noProof/>
             </w:rPr>
             <w:drawing>
-              <wp:inline distT="0" distB="0" distL="0" distR="0" wp14:anchorId="1731A888" wp14:editId="671B2B1E">
+              <wp:inline distT="0" distB="0" distL="0" distR="0" wp14:anchorId="06FF97EB" wp14:editId="1673B537">
                 <wp:extent cx="1638300" cy="600075"/>
                 <wp:effectExtent l="0" t="0" r="0" b="0"/>
-                <wp:docPr id="1186865181" name="Picture 1186865181"/>
+                <wp:docPr id="1192751554" name="Picture 1192751554"/>
                 <wp:cNvGraphicFramePr>
                   <a:graphicFrameLocks xmlns:a="http://schemas.openxmlformats.org/drawingml/2006/main" noChangeAspect="1"/>
                 </wp:cNvGraphicFramePr>
@@ -5884,10 +5827,6 @@
       <w:tblW w:w="0" w:type="auto"/>
       <w:jc w:val="center"/>
       <w:tblInd w:w="0" w:type="dxa"/>
-      <w:tblCellMar>
-        <w:top w:w="0" w:type="dxa"/>
-        <w:left w:w="0" w:type="dxa"/>
-      </w:tblCellMar>
       <w:tblLook w:val="04A0" w:firstRow="1" w:lastRow="0" w:firstColumn="1" w:lastColumn="0" w:noHBand="0" w:noVBand="1"/>
     </w:tblPr>
     <w:tblGrid>
@@ -5896,12 +5835,6 @@
       <w:gridCol w:w="3732"/>
     </w:tblGrid>
     <w:tr>
-      <w:tblPrEx>
-        <w:tblCellMar>
-          <w:top w:w="0" w:type="dxa"/>
-          <w:left w:w="0" w:type="dxa"/>
-        </w:tblCellMar>
-      </w:tblPrEx>
       <w:trPr>
         <w:jc w:val="center"/>
       </w:trPr>
@@ -5918,10 +5851,10 @@
               <w:noProof/>
             </w:rPr>
             <w:drawing>
-              <wp:inline distT="0" distB="0" distL="0" distR="0" wp14:anchorId="18520334" wp14:editId="1D51AB8C">
+              <wp:inline distT="0" distB="0" distL="0" distR="0" wp14:anchorId="6FFBC436" wp14:editId="28A34587">
                 <wp:extent cx="1066800" cy="1066800"/>
                 <wp:effectExtent l="0" t="0" r="0" b="0"/>
-                <wp:docPr id="240469822" name="Picture 240469822"/>
+                <wp:docPr id="715614287" name="Picture 715614287"/>
                 <wp:cNvGraphicFramePr>
                   <a:graphicFrameLocks xmlns:a="http://schemas.openxmlformats.org/drawingml/2006/main" noChangeAspect="1"/>
                 </wp:cNvGraphicFramePr>
@@ -5978,10 +5911,10 @@
               <w:noProof/>
             </w:rPr>
             <w:drawing>
-              <wp:inline distT="0" distB="0" distL="0" distR="0" wp14:anchorId="612EE28A" wp14:editId="5EB5A950">
+              <wp:inline distT="0" distB="0" distL="0" distR="0" wp14:anchorId="1AAF13E7" wp14:editId="499B3FD0">
                 <wp:extent cx="1638300" cy="600075"/>
                 <wp:effectExtent l="0" t="0" r="0" b="0"/>
-                <wp:docPr id="2014582652" name="Picture 2014582652"/>
+                <wp:docPr id="2125369549" name="Picture 2125369549"/>
                 <wp:cNvGraphicFramePr>
                   <a:graphicFrameLocks xmlns:a="http://schemas.openxmlformats.org/drawingml/2006/main" noChangeAspect="1"/>
                 </wp:cNvGraphicFramePr>
@@ -6039,10 +5972,6 @@
       <w:tblW w:w="0" w:type="auto"/>
       <w:jc w:val="center"/>
       <w:tblInd w:w="0" w:type="dxa"/>
-      <w:tblCellMar>
-        <w:top w:w="0" w:type="dxa"/>
-        <w:left w:w="0" w:type="dxa"/>
-      </w:tblCellMar>
       <w:tblLook w:val="04A0" w:firstRow="1" w:lastRow="0" w:firstColumn="1" w:lastColumn="0" w:noHBand="0" w:noVBand="1"/>
     </w:tblPr>
     <w:tblGrid>
@@ -6051,12 +5980,6 @@
       <w:gridCol w:w="3732"/>
     </w:tblGrid>
     <w:tr>
-      <w:tblPrEx>
-        <w:tblCellMar>
-          <w:top w:w="0" w:type="dxa"/>
-          <w:left w:w="0" w:type="dxa"/>
-        </w:tblCellMar>
-      </w:tblPrEx>
       <w:trPr>
         <w:jc w:val="center"/>
       </w:trPr>
@@ -6073,10 +5996,10 @@
               <w:noProof/>
             </w:rPr>
             <w:drawing>
-              <wp:inline distT="0" distB="0" distL="0" distR="0" wp14:anchorId="7A2D5274" wp14:editId="37C117AA">
+              <wp:inline distT="0" distB="0" distL="0" distR="0" wp14:anchorId="63EBDF8F" wp14:editId="6AEC5859">
                 <wp:extent cx="1066800" cy="1066800"/>
                 <wp:effectExtent l="0" t="0" r="0" b="0"/>
-                <wp:docPr id="2027300255" name="Picture 2027300255"/>
+                <wp:docPr id="1959621035" name="Picture 1959621035"/>
                 <wp:cNvGraphicFramePr>
                   <a:graphicFrameLocks xmlns:a="http://schemas.openxmlformats.org/drawingml/2006/main" noChangeAspect="1"/>
                 </wp:cNvGraphicFramePr>
@@ -6133,10 +6056,10 @@
               <w:noProof/>
             </w:rPr>
             <w:drawing>
-              <wp:inline distT="0" distB="0" distL="0" distR="0" wp14:anchorId="05B5A16A" wp14:editId="23FE0C04">
+              <wp:inline distT="0" distB="0" distL="0" distR="0" wp14:anchorId="080641A7" wp14:editId="731145C2">
                 <wp:extent cx="1638300" cy="600075"/>
                 <wp:effectExtent l="0" t="0" r="0" b="0"/>
-                <wp:docPr id="814619921" name="Picture 814619921"/>
+                <wp:docPr id="959681274" name="Picture 959681274"/>
                 <wp:cNvGraphicFramePr>
                   <a:graphicFrameLocks xmlns:a="http://schemas.openxmlformats.org/drawingml/2006/main" noChangeAspect="1"/>
                 </wp:cNvGraphicFramePr>
@@ -6194,10 +6117,6 @@
       <w:tblW w:w="0" w:type="auto"/>
       <w:jc w:val="center"/>
       <w:tblInd w:w="0" w:type="dxa"/>
-      <w:tblCellMar>
-        <w:top w:w="0" w:type="dxa"/>
-        <w:left w:w="0" w:type="dxa"/>
-      </w:tblCellMar>
       <w:tblLook w:val="04A0" w:firstRow="1" w:lastRow="0" w:firstColumn="1" w:lastColumn="0" w:noHBand="0" w:noVBand="1"/>
     </w:tblPr>
     <w:tblGrid>
@@ -6206,12 +6125,6 @@
       <w:gridCol w:w="3732"/>
     </w:tblGrid>
     <w:tr>
-      <w:tblPrEx>
-        <w:tblCellMar>
-          <w:top w:w="0" w:type="dxa"/>
-          <w:left w:w="0" w:type="dxa"/>
-        </w:tblCellMar>
-      </w:tblPrEx>
       <w:trPr>
         <w:jc w:val="center"/>
       </w:trPr>
@@ -6228,10 +6141,10 @@
               <w:noProof/>
             </w:rPr>
             <w:drawing>
-              <wp:inline distT="0" distB="0" distL="0" distR="0" wp14:anchorId="641FCB3F" wp14:editId="32C508E7">
+              <wp:inline distT="0" distB="0" distL="0" distR="0" wp14:anchorId="78AE161D" wp14:editId="49935371">
                 <wp:extent cx="1066800" cy="1066800"/>
                 <wp:effectExtent l="0" t="0" r="0" b="0"/>
-                <wp:docPr id="1734945619" name="Picture 1734945619"/>
+                <wp:docPr id="1893954721" name="Picture 1893954721"/>
                 <wp:cNvGraphicFramePr>
                   <a:graphicFrameLocks xmlns:a="http://schemas.openxmlformats.org/drawingml/2006/main" noChangeAspect="1"/>
                 </wp:cNvGraphicFramePr>
@@ -6288,10 +6201,10 @@
               <w:noProof/>
             </w:rPr>
             <w:drawing>
-              <wp:inline distT="0" distB="0" distL="0" distR="0" wp14:anchorId="4BF357AA" wp14:editId="5176F51D">
+              <wp:inline distT="0" distB="0" distL="0" distR="0" wp14:anchorId="33F4E819" wp14:editId="5578DCF3">
                 <wp:extent cx="1638300" cy="600075"/>
                 <wp:effectExtent l="0" t="0" r="0" b="0"/>
-                <wp:docPr id="1125816942" name="Picture 1125816942"/>
+                <wp:docPr id="1722601218" name="Picture 1722601218"/>
                 <wp:cNvGraphicFramePr>
                   <a:graphicFrameLocks xmlns:a="http://schemas.openxmlformats.org/drawingml/2006/main" noChangeAspect="1"/>
                 </wp:cNvGraphicFramePr>
@@ -6349,10 +6262,6 @@
       <w:tblW w:w="0" w:type="auto"/>
       <w:jc w:val="center"/>
       <w:tblInd w:w="0" w:type="dxa"/>
-      <w:tblCellMar>
-        <w:top w:w="0" w:type="dxa"/>
-        <w:left w:w="0" w:type="dxa"/>
-      </w:tblCellMar>
       <w:tblLook w:val="04A0" w:firstRow="1" w:lastRow="0" w:firstColumn="1" w:lastColumn="0" w:noHBand="0" w:noVBand="1"/>
     </w:tblPr>
     <w:tblGrid>
@@ -6361,12 +6270,6 @@
       <w:gridCol w:w="3732"/>
     </w:tblGrid>
     <w:tr>
-      <w:tblPrEx>
-        <w:tblCellMar>
-          <w:top w:w="0" w:type="dxa"/>
-          <w:left w:w="0" w:type="dxa"/>
-        </w:tblCellMar>
-      </w:tblPrEx>
       <w:trPr>
         <w:jc w:val="center"/>
       </w:trPr>
@@ -6383,10 +6286,10 @@
               <w:noProof/>
             </w:rPr>
             <w:drawing>
-              <wp:inline distT="0" distB="0" distL="0" distR="0" wp14:anchorId="5BA64A00" wp14:editId="1571D47E">
+              <wp:inline distT="0" distB="0" distL="0" distR="0" wp14:anchorId="12ADA573" wp14:editId="2AB0F71C">
                 <wp:extent cx="1066800" cy="1066800"/>
                 <wp:effectExtent l="0" t="0" r="0" b="0"/>
-                <wp:docPr id="1763665364" name="Picture 1763665364"/>
+                <wp:docPr id="1748045894" name="Picture 1748045894"/>
                 <wp:cNvGraphicFramePr>
                   <a:graphicFrameLocks xmlns:a="http://schemas.openxmlformats.org/drawingml/2006/main" noChangeAspect="1"/>
                 </wp:cNvGraphicFramePr>
@@ -6443,165 +6346,10 @@
               <w:noProof/>
             </w:rPr>
             <w:drawing>
-              <wp:inline distT="0" distB="0" distL="0" distR="0" wp14:anchorId="4AF1AE3B" wp14:editId="34B5D9B6">
+              <wp:inline distT="0" distB="0" distL="0" distR="0" wp14:anchorId="6204A7D7" wp14:editId="67A7C58F">
                 <wp:extent cx="1638300" cy="600075"/>
                 <wp:effectExtent l="0" t="0" r="0" b="0"/>
-                <wp:docPr id="1294633229" name="Picture 1294633229"/>
-                <wp:cNvGraphicFramePr>
-                  <a:graphicFrameLocks xmlns:a="http://schemas.openxmlformats.org/drawingml/2006/main" noChangeAspect="1"/>
-                </wp:cNvGraphicFramePr>
-                <a:graphic xmlns:a="http://schemas.openxmlformats.org/drawingml/2006/main">
-                  <a:graphicData uri="http://schemas.openxmlformats.org/drawingml/2006/picture">
-                    <pic:pic xmlns:pic="http://schemas.openxmlformats.org/drawingml/2006/picture">
-                      <pic:nvPicPr>
-                        <pic:cNvPr id="0" name=""/>
-                        <pic:cNvPicPr/>
-                      </pic:nvPicPr>
-                      <pic:blipFill>
-                        <a:blip r:embed="rId2"/>
-                        <a:stretch>
-                          <a:fillRect/>
-                        </a:stretch>
-                      </pic:blipFill>
-                      <pic:spPr>
-                        <a:xfrm>
-                          <a:off x="0" y="0"/>
-                          <a:ext cx="1638300" cy="600075"/>
-                        </a:xfrm>
-                        <a:prstGeom prst="rect">
-                          <a:avLst/>
-                        </a:prstGeom>
-                      </pic:spPr>
-                    </pic:pic>
-                  </a:graphicData>
-                </a:graphic>
-              </wp:inline>
-            </w:drawing>
-          </w:r>
-        </w:p>
-      </w:tc>
-    </w:tr>
-  </w:tbl>
-</w:hdr>
-</file>
-
-<file path=word/header9.xml><?xml version="1.0" encoding="utf-8"?>
-<w:hdr xmlns:wpc="http://schemas.microsoft.com/office/word/2010/wordprocessingCanvas" xmlns:cx="http://schemas.microsoft.com/office/drawing/2014/chartex" xmlns:cx1="http://schemas.microsoft.com/office/drawing/2015/9/8/chartex" xmlns:cx2="http://schemas.microsoft.com/office/drawing/2015/10/21/chartex" xmlns:cx3="http://schemas.microsoft.com/office/drawing/2016/5/9/chartex" xmlns:cx4="http://schemas.microsoft.com/office/drawing/2016/5/10/chartex" xmlns:cx5="http://schemas.microsoft.com/office/drawing/2016/5/11/chartex" xmlns:cx6="http://schemas.microsoft.com/office/drawing/2016/5/12/chartex" xmlns:cx7="http://schemas.microsoft.com/office/drawing/2016/5/13/chartex" xmlns:cx8="http://schemas.microsoft.com/office/drawing/2016/5/14/chartex" xmlns:mc="http://schemas.openxmlformats.org/markup-compatibility/2006" xmlns:aink="http://schemas.microsoft.com/office/drawing/2016/ink" xmlns:am3d="http://schemas.microsoft.com/office/drawing/2017/model3d" xmlns:o="urn:schemas-microsoft-com:office:office" xmlns:oel="http://schemas.microsoft.com/office/2019/extlst" xmlns:r="http://schemas.openxmlformats.org/officeDocument/2006/relationships" xmlns:m="http://schemas.openxmlformats.org/officeDocument/2006/math" xmlns:v="urn:schemas-microsoft-com:vml" xmlns:wp14="http://schemas.microsoft.com/office/word/2010/wordprocessingDrawing" xmlns:wp="http://schemas.openxmlformats.org/drawingml/2006/wordprocessingDrawing" xmlns:w10="urn:schemas-microsoft-com:office:word" xmlns:w="http://schemas.openxmlformats.org/wordprocessingml/2006/main" xmlns:w14="http://schemas.microsoft.com/office/word/2010/wordml" xmlns:w15="http://schemas.microsoft.com/office/word/2012/wordml" xmlns:w16cex="http://schemas.microsoft.com/office/word/2018/wordml/cex" xmlns:w16cid="http://schemas.microsoft.com/office/word/2016/wordml/cid" xmlns:w16="http://schemas.microsoft.com/office/word/2018/wordml" xmlns:w16du="http://schemas.microsoft.com/office/word/2023/wordml/word16du" xmlns:w16sdtdh="http://schemas.microsoft.com/office/word/2020/wordml/sdtdatahash" xmlns:w16sdtfl="http://schemas.microsoft.com/office/word/2024/wordml/sdtformatlock" xmlns:w16se="http://schemas.microsoft.com/office/word/2015/wordml/symex" xmlns:wpg="http://schemas.microsoft.com/office/word/2010/wordprocessingGroup" xmlns:wpi="http://schemas.microsoft.com/office/word/2010/wordprocessingInk" xmlns:wne="http://schemas.microsoft.com/office/word/2006/wordml" xmlns:wps="http://schemas.microsoft.com/office/word/2010/wordprocessingShape" mc:Ignorable="w14 w15 w16se w16cid w16 w16cex w16sdtdh w16sdtfl w16du wp14">
-  <w:p>
-    <w:pPr>
-      <w:pStyle w:val="PDHeader"/>
-    </w:pPr>
-  </w:p>
-  <w:p>
-    <w:pPr>
-      <w:pStyle w:val="PDHeader"/>
-      <w:spacing w:line="240" w:lineRule="auto"/>
-    </w:pPr>
-  </w:p>
-  <w:tbl>
-    <w:tblPr>
-      <w:tblStyle w:val="PDRowItem"/>
-      <w:tblW w:w="0" w:type="auto"/>
-      <w:jc w:val="center"/>
-      <w:tblInd w:w="0" w:type="dxa"/>
-      <w:tblCellMar>
-        <w:top w:w="0" w:type="dxa"/>
-        <w:left w:w="0" w:type="dxa"/>
-      </w:tblCellMar>
-      <w:tblLook w:val="04A0" w:firstRow="1" w:lastRow="0" w:firstColumn="1" w:lastColumn="0" w:noHBand="0" w:noVBand="1"/>
-    </w:tblPr>
-    <w:tblGrid>
-      <w:gridCol w:w="2741"/>
-      <w:gridCol w:w="4241"/>
-      <w:gridCol w:w="3732"/>
-    </w:tblGrid>
-    <w:tr>
-      <w:tblPrEx>
-        <w:tblCellMar>
-          <w:top w:w="0" w:type="dxa"/>
-          <w:left w:w="0" w:type="dxa"/>
-        </w:tblCellMar>
-      </w:tblPrEx>
-      <w:trPr>
-        <w:jc w:val="center"/>
-      </w:trPr>
-      <w:tc>
-        <w:tcPr>
-          <w:tcW w:w="2741" w:type="dxa"/>
-        </w:tcPr>
-        <w:p>
-          <w:pPr>
-            <w:jc w:val="center"/>
-          </w:pPr>
-          <w:r>
-            <w:rPr>
-              <w:noProof/>
-            </w:rPr>
-            <w:drawing>
-              <wp:inline distT="0" distB="0" distL="0" distR="0" wp14:anchorId="3F6DF183" wp14:editId="77D6F29F">
-                <wp:extent cx="1066800" cy="1066800"/>
-                <wp:effectExtent l="0" t="0" r="0" b="0"/>
-                <wp:docPr id="216854462" name="Picture 216854462"/>
-                <wp:cNvGraphicFramePr>
-                  <a:graphicFrameLocks xmlns:a="http://schemas.openxmlformats.org/drawingml/2006/main" noChangeAspect="1"/>
-                </wp:cNvGraphicFramePr>
-                <a:graphic xmlns:a="http://schemas.openxmlformats.org/drawingml/2006/main">
-                  <a:graphicData uri="http://schemas.openxmlformats.org/drawingml/2006/picture">
-                    <pic:pic xmlns:pic="http://schemas.openxmlformats.org/drawingml/2006/picture">
-                      <pic:nvPicPr>
-                        <pic:cNvPr id="0" name=""/>
-                        <pic:cNvPicPr/>
-                      </pic:nvPicPr>
-                      <pic:blipFill>
-                        <a:blip r:embed="rId1"/>
-                        <a:stretch>
-                          <a:fillRect/>
-                        </a:stretch>
-                      </pic:blipFill>
-                      <pic:spPr>
-                        <a:xfrm>
-                          <a:off x="0" y="0"/>
-                          <a:ext cx="1066800" cy="1066800"/>
-                        </a:xfrm>
-                        <a:prstGeom prst="rect">
-                          <a:avLst/>
-                        </a:prstGeom>
-                      </pic:spPr>
-                    </pic:pic>
-                  </a:graphicData>
-                </a:graphic>
-              </wp:inline>
-            </w:drawing>
-          </w:r>
-        </w:p>
-      </w:tc>
-      <w:tc>
-        <w:tcPr>
-          <w:tcW w:w="4241" w:type="dxa"/>
-        </w:tcPr>
-        <w:p>
-          <w:pPr>
-            <w:pStyle w:val="PDHeader"/>
-          </w:pPr>
-        </w:p>
-      </w:tc>
-      <w:tc>
-        <w:tcPr>
-          <w:tcW w:w="3732" w:type="dxa"/>
-        </w:tcPr>
-        <w:p>
-          <w:pPr>
-            <w:jc w:val="center"/>
-          </w:pPr>
-          <w:r>
-            <w:rPr>
-              <w:noProof/>
-            </w:rPr>
-            <w:drawing>
-              <wp:inline distT="0" distB="0" distL="0" distR="0" wp14:anchorId="0C26BB45" wp14:editId="44EB0322">
-                <wp:extent cx="1638300" cy="600075"/>
-                <wp:effectExtent l="0" t="0" r="0" b="0"/>
-                <wp:docPr id="361829554" name="Picture 361829554"/>
+                <wp:docPr id="1541909458" name="Picture 1541909458"/>
                 <wp:cNvGraphicFramePr>
                   <a:graphicFrameLocks xmlns:a="http://schemas.openxmlformats.org/drawingml/2006/main" noChangeAspect="1"/>
                 </wp:cNvGraphicFramePr>
@@ -6643,63 +6391,6 @@
 <file path=word/numbering.xml><?xml version="1.0" encoding="utf-8"?>
 <w:numbering xmlns:wpc="http://schemas.microsoft.com/office/word/2010/wordprocessingCanvas" xmlns:cx="http://schemas.microsoft.com/office/drawing/2014/chartex" xmlns:cx1="http://schemas.microsoft.com/office/drawing/2015/9/8/chartex" xmlns:cx2="http://schemas.microsoft.com/office/drawing/2015/10/21/chartex" xmlns:cx3="http://schemas.microsoft.com/office/drawing/2016/5/9/chartex" xmlns:cx4="http://schemas.microsoft.com/office/drawing/2016/5/10/chartex" xmlns:cx5="http://schemas.microsoft.com/office/drawing/2016/5/11/chartex" xmlns:cx6="http://schemas.microsoft.com/office/drawing/2016/5/12/chartex" xmlns:cx7="http://schemas.microsoft.com/office/drawing/2016/5/13/chartex" xmlns:cx8="http://schemas.microsoft.com/office/drawing/2016/5/14/chartex" xmlns:mc="http://schemas.openxmlformats.org/markup-compatibility/2006" xmlns:aink="http://schemas.microsoft.com/office/drawing/2016/ink" xmlns:am3d="http://schemas.microsoft.com/office/drawing/2017/model3d" xmlns:o="urn:schemas-microsoft-com:office:office" xmlns:oel="http://schemas.microsoft.com/office/2019/extlst" xmlns:r="http://schemas.openxmlformats.org/officeDocument/2006/relationships" xmlns:m="http://schemas.openxmlformats.org/officeDocument/2006/math" xmlns:v="urn:schemas-microsoft-com:vml" xmlns:wp14="http://schemas.microsoft.com/office/word/2010/wordprocessingDrawing" xmlns:wp="http://schemas.openxmlformats.org/drawingml/2006/wordprocessingDrawing" xmlns:w10="urn:schemas-microsoft-com:office:word" xmlns:w="http://schemas.openxmlformats.org/wordprocessingml/2006/main" xmlns:w14="http://schemas.microsoft.com/office/word/2010/wordml" xmlns:w15="http://schemas.microsoft.com/office/word/2012/wordml" xmlns:w16cex="http://schemas.microsoft.com/office/word/2018/wordml/cex" xmlns:w16cid="http://schemas.microsoft.com/office/word/2016/wordml/cid" xmlns:w16="http://schemas.microsoft.com/office/word/2018/wordml" xmlns:w16du="http://schemas.microsoft.com/office/word/2023/wordml/word16du" xmlns:w16sdtdh="http://schemas.microsoft.com/office/word/2020/wordml/sdtdatahash" xmlns:w16sdtfl="http://schemas.microsoft.com/office/word/2024/wordml/sdtformatlock" xmlns:w16se="http://schemas.microsoft.com/office/word/2015/wordml/symex" xmlns:wpg="http://schemas.microsoft.com/office/word/2010/wordprocessingGroup" xmlns:wpi="http://schemas.microsoft.com/office/word/2010/wordprocessingInk" xmlns:wne="http://schemas.microsoft.com/office/word/2006/wordml" xmlns:wps="http://schemas.microsoft.com/office/word/2010/wordprocessingShape" mc:Ignorable="w14 w15 w16se w16cid w16 w16cex w16sdtdh w16sdtfl w16du wp14">
   <w:abstractNum w:abstractNumId="0" w15:restartNumberingAfterBreak="0">
-    <w:nsid w:val="0CB0609D"/>
-    <w:multiLevelType w:val="hybridMultilevel"/>
-    <w:tmpl w:val="447E00B0"/>
-    <w:lvl w:ilvl="0" w:tplc="D3D084EE">
-      <w:start w:val="1"/>
-      <w:numFmt w:val="bullet"/>
-      <w:lvlText w:val="●"/>
-      <w:lvlJc w:val="left"/>
-      <w:pPr>
-        <w:ind w:left="720" w:hanging="360"/>
-      </w:pPr>
-      <w:rPr>
-        <w:rFonts w:ascii="Arial" w:hAnsi="Arial" w:hint="default"/>
-      </w:rPr>
-    </w:lvl>
-    <w:lvl w:ilvl="1" w:tplc="0450E3A4">
-      <w:numFmt w:val="decimal"/>
-      <w:lvlText w:val=""/>
-      <w:lvlJc w:val="left"/>
-    </w:lvl>
-    <w:lvl w:ilvl="2" w:tplc="8B047F56">
-      <w:numFmt w:val="decimal"/>
-      <w:lvlText w:val=""/>
-      <w:lvlJc w:val="left"/>
-    </w:lvl>
-    <w:lvl w:ilvl="3" w:tplc="63760B64">
-      <w:numFmt w:val="decimal"/>
-      <w:lvlText w:val=""/>
-      <w:lvlJc w:val="left"/>
-    </w:lvl>
-    <w:lvl w:ilvl="4" w:tplc="3A10CAD6">
-      <w:numFmt w:val="decimal"/>
-      <w:lvlText w:val=""/>
-      <w:lvlJc w:val="left"/>
-    </w:lvl>
-    <w:lvl w:ilvl="5" w:tplc="FF2CE8A6">
-      <w:numFmt w:val="decimal"/>
-      <w:lvlText w:val=""/>
-      <w:lvlJc w:val="left"/>
-    </w:lvl>
-    <w:lvl w:ilvl="6" w:tplc="E2EAC0FE">
-      <w:numFmt w:val="decimal"/>
-      <w:lvlText w:val=""/>
-      <w:lvlJc w:val="left"/>
-    </w:lvl>
-    <w:lvl w:ilvl="7" w:tplc="8116A8E6">
-      <w:numFmt w:val="decimal"/>
-      <w:lvlText w:val=""/>
-      <w:lvlJc w:val="left"/>
-    </w:lvl>
-    <w:lvl w:ilvl="8" w:tplc="28468300">
-      <w:numFmt w:val="decimal"/>
-      <w:lvlText w:val=""/>
-      <w:lvlJc w:val="left"/>
-    </w:lvl>
-  </w:abstractNum>
-  <w:abstractNum w:abstractNumId="1" w15:restartNumberingAfterBreak="0">
     <w:nsid w:val="16892FB7"/>
     <w:multiLevelType w:val="hybridMultilevel"/>
     <w:tmpl w:val="5A4EB96A"/>
@@ -6812,11 +6503,11 @@
       </w:rPr>
     </w:lvl>
   </w:abstractNum>
-  <w:abstractNum w:abstractNumId="2" w15:restartNumberingAfterBreak="0">
-    <w:nsid w:val="180A7FE3"/>
+  <w:abstractNum w:abstractNumId="1" w15:restartNumberingAfterBreak="0">
+    <w:nsid w:val="30A14E12"/>
     <w:multiLevelType w:val="hybridMultilevel"/>
-    <w:tmpl w:val="DE8C242A"/>
-    <w:lvl w:ilvl="0" w:tplc="A28EB9EC">
+    <w:tmpl w:val="8444BFB0"/>
+    <w:lvl w:ilvl="0" w:tplc="3556AF06">
       <w:start w:val="1"/>
       <w:numFmt w:val="bullet"/>
       <w:lvlText w:val="●"/>
@@ -6828,52 +6519,109 @@
         <w:rFonts w:ascii="Arial" w:hAnsi="Arial" w:hint="default"/>
       </w:rPr>
     </w:lvl>
-    <w:lvl w:ilvl="1" w:tplc="117AE03E">
+    <w:lvl w:ilvl="1" w:tplc="0D561064">
       <w:numFmt w:val="decimal"/>
       <w:lvlText w:val=""/>
       <w:lvlJc w:val="left"/>
     </w:lvl>
-    <w:lvl w:ilvl="2" w:tplc="5CEAD882">
+    <w:lvl w:ilvl="2" w:tplc="25ACC138">
       <w:numFmt w:val="decimal"/>
       <w:lvlText w:val=""/>
       <w:lvlJc w:val="left"/>
     </w:lvl>
-    <w:lvl w:ilvl="3" w:tplc="827E9FEC">
+    <w:lvl w:ilvl="3" w:tplc="056ECC38">
       <w:numFmt w:val="decimal"/>
       <w:lvlText w:val=""/>
       <w:lvlJc w:val="left"/>
     </w:lvl>
-    <w:lvl w:ilvl="4" w:tplc="C5E2EBE4">
+    <w:lvl w:ilvl="4" w:tplc="09729C10">
       <w:numFmt w:val="decimal"/>
       <w:lvlText w:val=""/>
       <w:lvlJc w:val="left"/>
     </w:lvl>
-    <w:lvl w:ilvl="5" w:tplc="4DDEB60C">
+    <w:lvl w:ilvl="5" w:tplc="A566E25C">
       <w:numFmt w:val="decimal"/>
       <w:lvlText w:val=""/>
       <w:lvlJc w:val="left"/>
     </w:lvl>
-    <w:lvl w:ilvl="6" w:tplc="75E2D9DA">
+    <w:lvl w:ilvl="6" w:tplc="8598B484">
       <w:numFmt w:val="decimal"/>
       <w:lvlText w:val=""/>
       <w:lvlJc w:val="left"/>
     </w:lvl>
-    <w:lvl w:ilvl="7" w:tplc="35B27DFC">
+    <w:lvl w:ilvl="7" w:tplc="AE6E66A4">
       <w:numFmt w:val="decimal"/>
       <w:lvlText w:val=""/>
       <w:lvlJc w:val="left"/>
     </w:lvl>
-    <w:lvl w:ilvl="8" w:tplc="BB123DA8">
+    <w:lvl w:ilvl="8" w:tplc="02A835AE">
+      <w:numFmt w:val="decimal"/>
+      <w:lvlText w:val=""/>
+      <w:lvlJc w:val="left"/>
+    </w:lvl>
+  </w:abstractNum>
+  <w:abstractNum w:abstractNumId="2" w15:restartNumberingAfterBreak="0">
+    <w:nsid w:val="4DB14BA5"/>
+    <w:multiLevelType w:val="hybridMultilevel"/>
+    <w:tmpl w:val="9EEE87F0"/>
+    <w:lvl w:ilvl="0" w:tplc="70F03A16">
+      <w:start w:val="1"/>
+      <w:numFmt w:val="bullet"/>
+      <w:lvlText w:val="●"/>
+      <w:lvlJc w:val="left"/>
+      <w:pPr>
+        <w:ind w:left="720" w:hanging="360"/>
+      </w:pPr>
+      <w:rPr>
+        <w:rFonts w:ascii="Arial" w:hAnsi="Arial" w:hint="default"/>
+      </w:rPr>
+    </w:lvl>
+    <w:lvl w:ilvl="1" w:tplc="DD9AF998">
+      <w:numFmt w:val="decimal"/>
+      <w:lvlText w:val=""/>
+      <w:lvlJc w:val="left"/>
+    </w:lvl>
+    <w:lvl w:ilvl="2" w:tplc="FBB62692">
+      <w:numFmt w:val="decimal"/>
+      <w:lvlText w:val=""/>
+      <w:lvlJc w:val="left"/>
+    </w:lvl>
+    <w:lvl w:ilvl="3" w:tplc="0A524B10">
+      <w:numFmt w:val="decimal"/>
+      <w:lvlText w:val=""/>
+      <w:lvlJc w:val="left"/>
+    </w:lvl>
+    <w:lvl w:ilvl="4" w:tplc="0EB2FEB8">
+      <w:numFmt w:val="decimal"/>
+      <w:lvlText w:val=""/>
+      <w:lvlJc w:val="left"/>
+    </w:lvl>
+    <w:lvl w:ilvl="5" w:tplc="7520A79C">
+      <w:numFmt w:val="decimal"/>
+      <w:lvlText w:val=""/>
+      <w:lvlJc w:val="left"/>
+    </w:lvl>
+    <w:lvl w:ilvl="6" w:tplc="8DC43FCC">
+      <w:numFmt w:val="decimal"/>
+      <w:lvlText w:val=""/>
+      <w:lvlJc w:val="left"/>
+    </w:lvl>
+    <w:lvl w:ilvl="7" w:tplc="F26CAD74">
+      <w:numFmt w:val="decimal"/>
+      <w:lvlText w:val=""/>
+      <w:lvlJc w:val="left"/>
+    </w:lvl>
+    <w:lvl w:ilvl="8" w:tplc="DE6C856C">
       <w:numFmt w:val="decimal"/>
       <w:lvlText w:val=""/>
       <w:lvlJc w:val="left"/>
     </w:lvl>
   </w:abstractNum>
   <w:abstractNum w:abstractNumId="3" w15:restartNumberingAfterBreak="0">
-    <w:nsid w:val="19592580"/>
+    <w:nsid w:val="70E3061F"/>
     <w:multiLevelType w:val="hybridMultilevel"/>
-    <w:tmpl w:val="C90A4124"/>
-    <w:lvl w:ilvl="0" w:tplc="6A30504A">
+    <w:tmpl w:val="103C3E7A"/>
+    <w:lvl w:ilvl="0" w:tplc="472A83DC">
       <w:start w:val="1"/>
       <w:numFmt w:val="bullet"/>
       <w:lvlText w:val="●"/>
@@ -6885,52 +6633,52 @@
         <w:rFonts w:ascii="Arial" w:hAnsi="Arial" w:hint="default"/>
       </w:rPr>
     </w:lvl>
-    <w:lvl w:ilvl="1" w:tplc="B9740FC6">
+    <w:lvl w:ilvl="1" w:tplc="3336FE04">
       <w:numFmt w:val="decimal"/>
       <w:lvlText w:val=""/>
       <w:lvlJc w:val="left"/>
     </w:lvl>
-    <w:lvl w:ilvl="2" w:tplc="A0A42036">
+    <w:lvl w:ilvl="2" w:tplc="7522F400">
       <w:numFmt w:val="decimal"/>
       <w:lvlText w:val=""/>
       <w:lvlJc w:val="left"/>
     </w:lvl>
-    <w:lvl w:ilvl="3" w:tplc="23AE52E8">
+    <w:lvl w:ilvl="3" w:tplc="5D9C955A">
       <w:numFmt w:val="decimal"/>
       <w:lvlText w:val=""/>
       <w:lvlJc w:val="left"/>
     </w:lvl>
-    <w:lvl w:ilvl="4" w:tplc="EEF83A7C">
+    <w:lvl w:ilvl="4" w:tplc="02167176">
       <w:numFmt w:val="decimal"/>
       <w:lvlText w:val=""/>
       <w:lvlJc w:val="left"/>
     </w:lvl>
-    <w:lvl w:ilvl="5" w:tplc="2682CAFC">
+    <w:lvl w:ilvl="5" w:tplc="197CEF7A">
       <w:numFmt w:val="decimal"/>
       <w:lvlText w:val=""/>
       <w:lvlJc w:val="left"/>
     </w:lvl>
-    <w:lvl w:ilvl="6" w:tplc="C0840568">
+    <w:lvl w:ilvl="6" w:tplc="CC6E0CCE">
       <w:numFmt w:val="decimal"/>
       <w:lvlText w:val=""/>
       <w:lvlJc w:val="left"/>
     </w:lvl>
-    <w:lvl w:ilvl="7" w:tplc="E4646F10">
+    <w:lvl w:ilvl="7" w:tplc="B664C9CA">
       <w:numFmt w:val="decimal"/>
       <w:lvlText w:val=""/>
       <w:lvlJc w:val="left"/>
     </w:lvl>
-    <w:lvl w:ilvl="8" w:tplc="4CCEFAA0">
+    <w:lvl w:ilvl="8" w:tplc="EC9A6B44">
       <w:numFmt w:val="decimal"/>
       <w:lvlText w:val=""/>
       <w:lvlJc w:val="left"/>
     </w:lvl>
   </w:abstractNum>
   <w:abstractNum w:abstractNumId="4" w15:restartNumberingAfterBreak="0">
-    <w:nsid w:val="41B62F90"/>
+    <w:nsid w:val="74F653BB"/>
     <w:multiLevelType w:val="hybridMultilevel"/>
-    <w:tmpl w:val="C0DC6E78"/>
-    <w:lvl w:ilvl="0" w:tplc="4D16CC3A">
+    <w:tmpl w:val="CC8A7F56"/>
+    <w:lvl w:ilvl="0" w:tplc="91A4CB28">
       <w:start w:val="1"/>
       <w:numFmt w:val="bullet"/>
       <w:lvlText w:val="●"/>
@@ -6942,52 +6690,52 @@
         <w:rFonts w:ascii="Arial" w:hAnsi="Arial" w:hint="default"/>
       </w:rPr>
     </w:lvl>
-    <w:lvl w:ilvl="1" w:tplc="8398FEC2">
+    <w:lvl w:ilvl="1" w:tplc="43D837FC">
       <w:numFmt w:val="decimal"/>
       <w:lvlText w:val=""/>
       <w:lvlJc w:val="left"/>
     </w:lvl>
-    <w:lvl w:ilvl="2" w:tplc="060EBD9E">
+    <w:lvl w:ilvl="2" w:tplc="22AC8F88">
       <w:numFmt w:val="decimal"/>
       <w:lvlText w:val=""/>
       <w:lvlJc w:val="left"/>
     </w:lvl>
-    <w:lvl w:ilvl="3" w:tplc="00E80A90">
+    <w:lvl w:ilvl="3" w:tplc="C388DBD6">
       <w:numFmt w:val="decimal"/>
       <w:lvlText w:val=""/>
       <w:lvlJc w:val="left"/>
     </w:lvl>
-    <w:lvl w:ilvl="4" w:tplc="76A87874">
+    <w:lvl w:ilvl="4" w:tplc="2C46E81C">
       <w:numFmt w:val="decimal"/>
       <w:lvlText w:val=""/>
       <w:lvlJc w:val="left"/>
     </w:lvl>
-    <w:lvl w:ilvl="5" w:tplc="60D64E90">
+    <w:lvl w:ilvl="5" w:tplc="166CA8E6">
       <w:numFmt w:val="decimal"/>
       <w:lvlText w:val=""/>
       <w:lvlJc w:val="left"/>
     </w:lvl>
-    <w:lvl w:ilvl="6" w:tplc="7108E0C0">
+    <w:lvl w:ilvl="6" w:tplc="2B5A87B8">
       <w:numFmt w:val="decimal"/>
       <w:lvlText w:val=""/>
       <w:lvlJc w:val="left"/>
     </w:lvl>
-    <w:lvl w:ilvl="7" w:tplc="C8783B28">
+    <w:lvl w:ilvl="7" w:tplc="1966DF64">
       <w:numFmt w:val="decimal"/>
       <w:lvlText w:val=""/>
       <w:lvlJc w:val="left"/>
     </w:lvl>
-    <w:lvl w:ilvl="8" w:tplc="C2EA16D8">
+    <w:lvl w:ilvl="8" w:tplc="9142FDB6">
       <w:numFmt w:val="decimal"/>
       <w:lvlText w:val=""/>
       <w:lvlJc w:val="left"/>
     </w:lvl>
   </w:abstractNum>
   <w:abstractNum w:abstractNumId="5" w15:restartNumberingAfterBreak="0">
-    <w:nsid w:val="4E862F73"/>
+    <w:nsid w:val="7C7F73C9"/>
     <w:multiLevelType w:val="hybridMultilevel"/>
-    <w:tmpl w:val="37787872"/>
-    <w:lvl w:ilvl="0" w:tplc="541ADF2E">
+    <w:tmpl w:val="5038D2EC"/>
+    <w:lvl w:ilvl="0" w:tplc="32A2E620">
       <w:start w:val="1"/>
       <w:numFmt w:val="bullet"/>
       <w:lvlText w:val="●"/>
@@ -6999,42 +6747,42 @@
         <w:rFonts w:ascii="Arial" w:hAnsi="Arial" w:hint="default"/>
       </w:rPr>
     </w:lvl>
-    <w:lvl w:ilvl="1" w:tplc="8FF4E4F4">
+    <w:lvl w:ilvl="1" w:tplc="F85439E4">
       <w:numFmt w:val="decimal"/>
       <w:lvlText w:val=""/>
       <w:lvlJc w:val="left"/>
     </w:lvl>
-    <w:lvl w:ilvl="2" w:tplc="F8A6A308">
+    <w:lvl w:ilvl="2" w:tplc="73620E48">
       <w:numFmt w:val="decimal"/>
       <w:lvlText w:val=""/>
       <w:lvlJc w:val="left"/>
     </w:lvl>
-    <w:lvl w:ilvl="3" w:tplc="D1F6403E">
+    <w:lvl w:ilvl="3" w:tplc="415AA32C">
       <w:numFmt w:val="decimal"/>
       <w:lvlText w:val=""/>
       <w:lvlJc w:val="left"/>
     </w:lvl>
-    <w:lvl w:ilvl="4" w:tplc="F392C140">
+    <w:lvl w:ilvl="4" w:tplc="70422A5A">
       <w:numFmt w:val="decimal"/>
       <w:lvlText w:val=""/>
       <w:lvlJc w:val="left"/>
     </w:lvl>
-    <w:lvl w:ilvl="5" w:tplc="571EA1A8">
+    <w:lvl w:ilvl="5" w:tplc="0778D9A6">
       <w:numFmt w:val="decimal"/>
       <w:lvlText w:val=""/>
       <w:lvlJc w:val="left"/>
     </w:lvl>
-    <w:lvl w:ilvl="6" w:tplc="50D685D4">
+    <w:lvl w:ilvl="6" w:tplc="64D23976">
       <w:numFmt w:val="decimal"/>
       <w:lvlText w:val=""/>
       <w:lvlJc w:val="left"/>
     </w:lvl>
-    <w:lvl w:ilvl="7" w:tplc="A20883F6">
+    <w:lvl w:ilvl="7" w:tplc="F4920A72">
       <w:numFmt w:val="decimal"/>
       <w:lvlText w:val=""/>
       <w:lvlJc w:val="left"/>
     </w:lvl>
-    <w:lvl w:ilvl="8" w:tplc="EE10750A">
+    <w:lvl w:ilvl="8" w:tplc="F41ED682">
       <w:numFmt w:val="decimal"/>
       <w:lvlText w:val=""/>
       <w:lvlJc w:val="left"/>
@@ -7126,26 +6874,26 @@
       </w:pPr>
     </w:lvl>
   </w:abstractNum>
-  <w:num w:numId="1" w16cid:durableId="1325662897">
+  <w:num w:numId="1" w16cid:durableId="406734420">
     <w:abstractNumId w:val="6"/>
   </w:num>
-  <w:num w:numId="2" w16cid:durableId="358429926">
+  <w:num w:numId="2" w16cid:durableId="1370763342">
+    <w:abstractNumId w:val="0"/>
+  </w:num>
+  <w:num w:numId="3" w16cid:durableId="1958874004">
+    <w:abstractNumId w:val="5"/>
+  </w:num>
+  <w:num w:numId="4" w16cid:durableId="1950503381">
+    <w:abstractNumId w:val="4"/>
+  </w:num>
+  <w:num w:numId="5" w16cid:durableId="1624923416">
+    <w:abstractNumId w:val="2"/>
+  </w:num>
+  <w:num w:numId="6" w16cid:durableId="875387109">
     <w:abstractNumId w:val="1"/>
   </w:num>
-  <w:num w:numId="3" w16cid:durableId="1867403901">
-    <w:abstractNumId w:val="4"/>
-  </w:num>
-  <w:num w:numId="4" w16cid:durableId="1640722765">
+  <w:num w:numId="7" w16cid:durableId="1194656193">
     <w:abstractNumId w:val="3"/>
-  </w:num>
-  <w:num w:numId="5" w16cid:durableId="1507286270">
-    <w:abstractNumId w:val="5"/>
-  </w:num>
-  <w:num w:numId="6" w16cid:durableId="1890916684">
-    <w:abstractNumId w:val="0"/>
-  </w:num>
-  <w:num w:numId="7" w16cid:durableId="408843355">
-    <w:abstractNumId w:val="2"/>
   </w:num>
 </w:numbering>
 </file>
@@ -8181,8 +7929,8 @@
       <w:szCs w:val="21"/>
     </w:rPr>
   </w:style>
-  <w:style w:type="table" w:customStyle="1" w:styleId="PDPricingTableMainWithHeader762371615494875">
-    <w:name w:val="PDPricingTableMainWithHeader_762371615494875"/>
+  <w:style w:type="table" w:customStyle="1" w:styleId="PDPricingTableMainWithHeader1402932698700861">
+    <w:name w:val="PDPricingTableMainWithHeader_1402932698700861"/>
     <w:basedOn w:val="TableNormal"/>
     <w:uiPriority w:val="59"/>
     <w:pPr>
@@ -8235,8 +7983,8 @@
       </w:tcPr>
     </w:tblStylePr>
   </w:style>
-  <w:style w:type="table" w:customStyle="1" w:styleId="CustomGrid762371620124482">
-    <w:name w:val="CustomGrid_762371620124482"/>
+  <w:style w:type="table" w:customStyle="1" w:styleId="CustomGrid1402932701084312">
+    <w:name w:val="CustomGrid_1402932701084312"/>
     <w:basedOn w:val="TableNormal"/>
     <w:uiPriority w:val="59"/>
     <w:pPr>
@@ -8259,8 +8007,8 @@
       </w:tcMar>
     </w:tcPr>
   </w:style>
-  <w:style w:type="table" w:customStyle="1" w:styleId="CustomGrid762371620601341">
-    <w:name w:val="CustomGrid_762371620601341"/>
+  <w:style w:type="table" w:customStyle="1" w:styleId="CustomGrid1402932701340427">
+    <w:name w:val="CustomGrid_1402932701340427"/>
     <w:basedOn w:val="TableNormal"/>
     <w:uiPriority w:val="59"/>
     <w:pPr>
@@ -8283,8 +8031,8 @@
       </w:tcMar>
     </w:tcPr>
   </w:style>
-  <w:style w:type="table" w:customStyle="1" w:styleId="CustomGrid762371621543311">
-    <w:name w:val="CustomGrid_762371621543311"/>
+  <w:style w:type="table" w:customStyle="1" w:styleId="CustomGrid1402932701799897">
+    <w:name w:val="CustomGrid_1402932701799897"/>
     <w:basedOn w:val="TableNormal"/>
     <w:uiPriority w:val="59"/>
     <w:pPr>
@@ -8307,8 +8055,8 @@
       </w:tcMar>
     </w:tcPr>
   </w:style>
-  <w:style w:type="table" w:customStyle="1" w:styleId="CustomGrid762371622017041">
-    <w:name w:val="CustomGrid_762371622017041"/>
+  <w:style w:type="table" w:customStyle="1" w:styleId="CustomGrid1402932702086723">
+    <w:name w:val="CustomGrid_1402932702086723"/>
     <w:basedOn w:val="TableNormal"/>
     <w:uiPriority w:val="59"/>
     <w:pPr>
@@ -8331,8 +8079,8 @@
       </w:tcMar>
     </w:tcPr>
   </w:style>
-  <w:style w:type="table" w:customStyle="1" w:styleId="CustomGrid762371622961351">
-    <w:name w:val="CustomGrid_762371622961351"/>
+  <w:style w:type="table" w:customStyle="1" w:styleId="CustomGrid1402932702615864">
+    <w:name w:val="CustomGrid_1402932702615864"/>
     <w:basedOn w:val="TableNormal"/>
     <w:uiPriority w:val="59"/>
     <w:pPr>
@@ -8355,8 +8103,8 @@
       </w:tcMar>
     </w:tcPr>
   </w:style>
-  <w:style w:type="table" w:customStyle="1" w:styleId="CustomGrid762371623367839">
-    <w:name w:val="CustomGrid_762371623367839"/>
+  <w:style w:type="table" w:customStyle="1" w:styleId="CustomGrid1402932702909161">
+    <w:name w:val="CustomGrid_1402932702909161"/>
     <w:basedOn w:val="TableNormal"/>
     <w:uiPriority w:val="59"/>
     <w:pPr>
@@ -8379,8 +8127,8 @@
       </w:tcMar>
     </w:tcPr>
   </w:style>
-  <w:style w:type="table" w:customStyle="1" w:styleId="CustomGrid762371624319509">
-    <w:name w:val="CustomGrid_762371624319509"/>
+  <w:style w:type="table" w:customStyle="1" w:styleId="CustomGrid1402932703356850">
+    <w:name w:val="CustomGrid_1402932703356850"/>
     <w:basedOn w:val="TableNormal"/>
     <w:uiPriority w:val="59"/>
     <w:pPr>
@@ -8403,8 +8151,8 @@
       </w:tcMar>
     </w:tcPr>
   </w:style>
-  <w:style w:type="table" w:customStyle="1" w:styleId="CustomGrid762371624839890">
-    <w:name w:val="CustomGrid_762371624839890"/>
+  <w:style w:type="table" w:customStyle="1" w:styleId="CustomGrid1402932703703197">
+    <w:name w:val="CustomGrid_1402932703703197"/>
     <w:basedOn w:val="TableNormal"/>
     <w:uiPriority w:val="59"/>
     <w:pPr>
@@ -8427,8 +8175,8 @@
       </w:tcMar>
     </w:tcPr>
   </w:style>
-  <w:style w:type="table" w:customStyle="1" w:styleId="CustomGrid762371625679037">
-    <w:name w:val="CustomGrid_762371625679037"/>
+  <w:style w:type="table" w:customStyle="1" w:styleId="CustomGrid1402932704121516">
+    <w:name w:val="CustomGrid_1402932704121516"/>
     <w:basedOn w:val="TableNormal"/>
     <w:uiPriority w:val="59"/>
     <w:pPr>
@@ -8451,8 +8199,8 @@
       </w:tcMar>
     </w:tcPr>
   </w:style>
-  <w:style w:type="table" w:customStyle="1" w:styleId="CustomGrid762371626473314">
-    <w:name w:val="CustomGrid_762371626473314"/>
+  <w:style w:type="table" w:customStyle="1" w:styleId="CustomGrid1402932704522365">
+    <w:name w:val="CustomGrid_1402932704522365"/>
     <w:basedOn w:val="TableNormal"/>
     <w:uiPriority w:val="59"/>
     <w:pPr>
@@ -8475,8 +8223,8 @@
       </w:tcMar>
     </w:tcPr>
   </w:style>
-  <w:style w:type="table" w:customStyle="1" w:styleId="CustomGrid762371627600638">
-    <w:name w:val="CustomGrid_762371627600638"/>
+  <w:style w:type="table" w:customStyle="1" w:styleId="CustomGrid1402932705050776">
+    <w:name w:val="CustomGrid_1402932705050776"/>
     <w:basedOn w:val="TableNormal"/>
     <w:uiPriority w:val="59"/>
     <w:pPr>
@@ -8815,4 +8563,16 @@
     </a:ext>
   </a:extLst>
 </a:theme>
+</file>
+
+<file path=customXml/item1.xml><?xml version="1.0" encoding="utf-8"?>
+<b:Sources xmlns:b="http://schemas.openxmlformats.org/officeDocument/2006/bibliography" xmlns="http://schemas.openxmlformats.org/officeDocument/2006/bibliography" SelectedStyle="\APASixthEditionOfficeOnline.xsl" StyleName="APA" Version="6"/>
+</file>
+
+<file path=customXml/itemProps1.xml><?xml version="1.0" encoding="utf-8"?>
+<ds:datastoreItem xmlns:ds="http://schemas.openxmlformats.org/officeDocument/2006/customXml" ds:itemID="{82B4DEEE-F148-4650-B4BD-1A485E9F4C85}">
+  <ds:schemaRefs>
+    <ds:schemaRef ds:uri="http://schemas.openxmlformats.org/officeDocument/2006/bibliography"/>
+  </ds:schemaRefs>
+</ds:datastoreItem>
 </file>
</xml_diff>